<commit_message>
update file from old repo
</commit_message>
<xml_diff>
--- a/27.NoSQL/NoSQL数据库.docx
+++ b/27.NoSQL/NoSQL数据库.docx
@@ -1,6 +1,6 @@
 
 <file path=word/document.xml><?xml version="1.0" encoding="utf-8"?>
-<w:document xmlns:wpc="http://schemas.microsoft.com/office/word/2010/wordprocessingCanvas" xmlns:cx="http://schemas.microsoft.com/office/drawing/2014/chartex" xmlns:cx1="http://schemas.microsoft.com/office/drawing/2015/9/8/chartex" xmlns:cx2="http://schemas.microsoft.com/office/drawing/2015/10/21/chartex" xmlns:cx3="http://schemas.microsoft.com/office/drawing/2016/5/9/chartex" xmlns:cx4="http://schemas.microsoft.com/office/drawing/2016/5/10/chartex" xmlns:cx5="http://schemas.microsoft.com/office/drawing/2016/5/11/chartex" xmlns:cx6="http://schemas.microsoft.com/office/drawing/2016/5/12/chartex" xmlns:cx7="http://schemas.microsoft.com/office/drawing/2016/5/13/chartex" xmlns:cx8="http://schemas.microsoft.com/office/drawing/2016/5/14/chartex" xmlns:mc="http://schemas.openxmlformats.org/markup-compatibility/2006" xmlns:aink="http://schemas.microsoft.com/office/drawing/2016/ink" xmlns:am3d="http://schemas.microsoft.com/office/drawing/2017/model3d" xmlns:o="urn:schemas-microsoft-com:office:office" xmlns:oel="http://schemas.microsoft.com/office/2019/extlst" xmlns:r="http://schemas.openxmlformats.org/officeDocument/2006/relationships" xmlns:m="http://schemas.openxmlformats.org/officeDocument/2006/math" xmlns:v="urn:schemas-microsoft-com:vml" xmlns:wp14="http://schemas.microsoft.com/office/word/2010/wordprocessingDrawing" xmlns:wp="http://schemas.openxmlformats.org/drawingml/2006/wordprocessingDrawing" xmlns:w10="urn:schemas-microsoft-com:office:word" xmlns:w="http://schemas.openxmlformats.org/wordprocessingml/2006/main" xmlns:w14="http://schemas.microsoft.com/office/word/2010/wordml" xmlns:w15="http://schemas.microsoft.com/office/word/2012/wordml" xmlns:w16cex="http://schemas.microsoft.com/office/word/2018/wordml/cex" xmlns:w16cid="http://schemas.microsoft.com/office/word/2016/wordml/cid" xmlns:w16="http://schemas.microsoft.com/office/word/2018/wordml" xmlns:w16sdtdh="http://schemas.microsoft.com/office/word/2020/wordml/sdtdatahash" xmlns:w16se="http://schemas.microsoft.com/office/word/2015/wordml/symex" xmlns:wpg="http://schemas.microsoft.com/office/word/2010/wordprocessingGroup" xmlns:wpi="http://schemas.microsoft.com/office/word/2010/wordprocessingInk" xmlns:wne="http://schemas.microsoft.com/office/word/2006/wordml" xmlns:wps="http://schemas.microsoft.com/office/word/2010/wordprocessingShape" mc:Ignorable="w14 w15 w16se w16cid w16 w16cex w16sdtdh wp14">
+<w:document xmlns:wpc="http://schemas.microsoft.com/office/word/2010/wordprocessingCanvas" xmlns:cx="http://schemas.microsoft.com/office/drawing/2014/chartex" xmlns:cx1="http://schemas.microsoft.com/office/drawing/2015/9/8/chartex" xmlns:cx2="http://schemas.microsoft.com/office/drawing/2015/10/21/chartex" xmlns:cx3="http://schemas.microsoft.com/office/drawing/2016/5/9/chartex" xmlns:cx4="http://schemas.microsoft.com/office/drawing/2016/5/10/chartex" xmlns:cx5="http://schemas.microsoft.com/office/drawing/2016/5/11/chartex" xmlns:cx6="http://schemas.microsoft.com/office/drawing/2016/5/12/chartex" xmlns:cx7="http://schemas.microsoft.com/office/drawing/2016/5/13/chartex" xmlns:cx8="http://schemas.microsoft.com/office/drawing/2016/5/14/chartex" xmlns:mc="http://schemas.openxmlformats.org/markup-compatibility/2006" xmlns:aink="http://schemas.microsoft.com/office/drawing/2016/ink" xmlns:am3d="http://schemas.microsoft.com/office/drawing/2017/model3d" xmlns:o="urn:schemas-microsoft-com:office:office" xmlns:oel="http://schemas.microsoft.com/office/2019/extlst" xmlns:r="http://schemas.openxmlformats.org/officeDocument/2006/relationships" xmlns:m="http://schemas.openxmlformats.org/officeDocument/2006/math" xmlns:v="urn:schemas-microsoft-com:vml" xmlns:wp14="http://schemas.microsoft.com/office/word/2010/wordprocessingDrawing" xmlns:wp="http://schemas.openxmlformats.org/drawingml/2006/wordprocessingDrawing" xmlns:w10="urn:schemas-microsoft-com:office:word" xmlns:w="http://schemas.openxmlformats.org/wordprocessingml/2006/main" xmlns:w14="http://schemas.microsoft.com/office/word/2010/wordml" xmlns:w15="http://schemas.microsoft.com/office/word/2012/wordml" xmlns:w16cex="http://schemas.microsoft.com/office/word/2018/wordml/cex" xmlns:w16cid="http://schemas.microsoft.com/office/word/2016/wordml/cid" xmlns:w16="http://schemas.microsoft.com/office/word/2018/wordml" xmlns:w16du="http://schemas.microsoft.com/office/word/2023/wordml/word16du" xmlns:w16sdtdh="http://schemas.microsoft.com/office/word/2020/wordml/sdtdatahash" xmlns:w16sdtfl="http://schemas.microsoft.com/office/word/2024/wordml/sdtformatlock" xmlns:w16se="http://schemas.microsoft.com/office/word/2015/wordml/symex" xmlns:wpg="http://schemas.microsoft.com/office/word/2010/wordprocessingGroup" xmlns:wpi="http://schemas.microsoft.com/office/word/2010/wordprocessingInk" xmlns:wne="http://schemas.microsoft.com/office/word/2006/wordml" xmlns:wps="http://schemas.microsoft.com/office/word/2010/wordprocessingShape" mc:Ignorable="w14 w15 w16se w16cid w16 w16cex w16sdtdh w16sdtfl w16du wp14">
   <w:body>
     <w:p>
       <w:pPr>
@@ -1170,12 +1170,14 @@
             <w:pPr>
               <w:jc w:val="center"/>
             </w:pPr>
+            <w:proofErr w:type="spellStart"/>
             <w:r>
               <w:rPr>
                 <w:rFonts w:hint="eastAsia"/>
               </w:rPr>
               <w:t>Hbase</w:t>
             </w:r>
+            <w:proofErr w:type="spellEnd"/>
           </w:p>
           <w:p>
             <w:pPr>
@@ -1192,12 +1194,14 @@
             <w:pPr>
               <w:jc w:val="center"/>
             </w:pPr>
+            <w:proofErr w:type="spellStart"/>
             <w:r>
               <w:rPr>
                 <w:rFonts w:hint="eastAsia"/>
               </w:rPr>
               <w:t>Hypertable</w:t>
             </w:r>
+            <w:proofErr w:type="spellEnd"/>
           </w:p>
         </w:tc>
         <w:tc>
@@ -1355,12 +1359,14 @@
               </w:rPr>
               <w:t>文档存储一般用类似</w:t>
             </w:r>
+            <w:proofErr w:type="spellStart"/>
             <w:r>
               <w:rPr>
                 <w:rFonts w:hint="eastAsia"/>
               </w:rPr>
               <w:t>json</w:t>
             </w:r>
+            <w:proofErr w:type="spellEnd"/>
             <w:r>
               <w:rPr>
                 <w:rFonts w:hint="eastAsia"/>
@@ -1449,12 +1455,14 @@
             <w:pPr>
               <w:jc w:val="center"/>
             </w:pPr>
+            <w:proofErr w:type="spellStart"/>
             <w:r>
               <w:rPr>
                 <w:rFonts w:hint="eastAsia"/>
               </w:rPr>
               <w:t>MemcacheDB</w:t>
             </w:r>
+            <w:proofErr w:type="spellEnd"/>
           </w:p>
           <w:p>
             <w:pPr>
@@ -1605,12 +1613,14 @@
             <w:pPr>
               <w:jc w:val="center"/>
             </w:pPr>
+            <w:proofErr w:type="spellStart"/>
             <w:r>
               <w:rPr>
                 <w:rFonts w:hint="eastAsia"/>
               </w:rPr>
               <w:t>FlockDB</w:t>
             </w:r>
+            <w:proofErr w:type="spellEnd"/>
           </w:p>
         </w:tc>
         <w:tc>
@@ -1805,12 +1815,14 @@
             <w:pPr>
               <w:jc w:val="center"/>
             </w:pPr>
+            <w:proofErr w:type="spellStart"/>
             <w:r>
               <w:rPr>
                 <w:rFonts w:hint="eastAsia"/>
               </w:rPr>
               <w:t>BaseX</w:t>
             </w:r>
+            <w:proofErr w:type="spellEnd"/>
           </w:p>
         </w:tc>
         <w:tc>
@@ -1861,12 +1873,14 @@
               </w:rPr>
               <w:t>的内部查询语法，比如</w:t>
             </w:r>
+            <w:proofErr w:type="spellStart"/>
             <w:r>
               <w:rPr>
                 <w:rFonts w:hint="eastAsia"/>
               </w:rPr>
               <w:t>XQuery,Xpath</w:t>
             </w:r>
+            <w:proofErr w:type="spellEnd"/>
             <w:r>
               <w:rPr>
                 <w:rFonts w:hint="eastAsia"/>
@@ -2076,12 +2090,14 @@
         </w:rPr>
         <w:t>，</w:t>
       </w:r>
+      <w:proofErr w:type="spellStart"/>
       <w:r>
         <w:rPr>
           <w:rFonts w:hint="eastAsia"/>
         </w:rPr>
         <w:t>Hbase</w:t>
       </w:r>
+      <w:proofErr w:type="spellEnd"/>
       <w:r>
         <w:rPr>
           <w:rFonts w:hint="eastAsia"/>
@@ -2285,9 +2301,11 @@
       <w:r>
         <w:t>）、</w:t>
       </w:r>
+      <w:proofErr w:type="spellStart"/>
       <w:r>
         <w:t>StackOverFlow</w:t>
       </w:r>
+      <w:proofErr w:type="spellEnd"/>
       <w:r>
         <w:t>（</w:t>
       </w:r>
@@ -2309,9 +2327,11 @@
       <w:r>
         <w:t>）、</w:t>
       </w:r>
+      <w:proofErr w:type="spellStart"/>
       <w:r>
         <w:t>Youtube</w:t>
       </w:r>
+      <w:proofErr w:type="spellEnd"/>
       <w:r>
         <w:t>（</w:t>
       </w:r>
@@ -2640,9 +2660,11 @@
       <w:r>
         <w:t>有谁在使用：</w:t>
       </w:r>
+      <w:proofErr w:type="spellStart"/>
       <w:r>
         <w:t>Ebay</w:t>
       </w:r>
+      <w:proofErr w:type="spellEnd"/>
       <w:r>
         <w:t>（</w:t>
       </w:r>
@@ -2965,9 +2987,11 @@
       <w:r>
         <w:t>事务。</w:t>
       </w:r>
+      <w:proofErr w:type="spellStart"/>
       <w:r>
         <w:t>Vassandra</w:t>
       </w:r>
+      <w:proofErr w:type="spellEnd"/>
       <w:r>
         <w:t>就不支持事务。</w:t>
       </w:r>
@@ -3135,9 +3159,11 @@
       <w:r>
         <w:t>、</w:t>
       </w:r>
+      <w:proofErr w:type="spellStart"/>
       <w:r>
         <w:t>RavenDB</w:t>
       </w:r>
+      <w:proofErr w:type="spellEnd"/>
     </w:p>
     <w:p>
       <w:pPr>
@@ -3158,9 +3184,11 @@
       <w:r>
         <w:t>）、</w:t>
       </w:r>
+      <w:proofErr w:type="spellStart"/>
       <w:r>
         <w:t>Codecademy</w:t>
       </w:r>
+      <w:proofErr w:type="spellEnd"/>
       <w:r>
         <w:t>（</w:t>
       </w:r>
@@ -3188,9 +3216,11 @@
       <w:r>
         <w:t>（</w:t>
       </w:r>
+      <w:proofErr w:type="spellStart"/>
       <w:r>
         <w:t>RavenDB</w:t>
       </w:r>
+      <w:proofErr w:type="spellEnd"/>
       <w:r>
         <w:t>）</w:t>
       </w:r>
@@ -3490,9 +3520,11 @@
       <w:r>
         <w:t>、</w:t>
       </w:r>
+      <w:proofErr w:type="spellStart"/>
       <w:r>
         <w:t>OrientDB</w:t>
       </w:r>
+      <w:proofErr w:type="spellEnd"/>
     </w:p>
     <w:p>
       <w:pPr>
@@ -4063,12 +4095,14 @@
         </w:rPr>
         <w:t>；</w:t>
       </w:r>
+      <w:proofErr w:type="spellStart"/>
       <w:r>
         <w:rPr>
           <w:color w:val="FF0000"/>
         </w:rPr>
         <w:t>BigTable</w:t>
       </w:r>
+      <w:proofErr w:type="spellEnd"/>
       <w:r>
         <w:rPr>
           <w:color w:val="FF0000"/>
@@ -4099,12 +4133,14 @@
         </w:rPr>
         <w:t>；而关系数据库，如</w:t>
       </w:r>
+      <w:proofErr w:type="spellStart"/>
       <w:r>
         <w:rPr>
           <w:color w:val="FF0000"/>
         </w:rPr>
         <w:t>Mysql</w:t>
       </w:r>
+      <w:proofErr w:type="spellEnd"/>
       <w:r>
         <w:rPr>
           <w:color w:val="FF0000"/>
@@ -5426,12 +5462,14 @@
         </w:rPr>
         <w:t>。</w:t>
       </w:r>
+      <w:proofErr w:type="spellStart"/>
       <w:r>
         <w:rPr>
           <w:color w:val="FF0000"/>
         </w:rPr>
         <w:t>BigTable</w:t>
       </w:r>
+      <w:proofErr w:type="spellEnd"/>
       <w:r>
         <w:rPr>
           <w:rFonts w:hint="eastAsia"/>
@@ -5439,12 +5477,14 @@
         </w:rPr>
         <w:t>，</w:t>
       </w:r>
+      <w:proofErr w:type="spellStart"/>
       <w:r>
         <w:rPr>
           <w:color w:val="FF0000"/>
         </w:rPr>
         <w:t>Hbase</w:t>
       </w:r>
+      <w:proofErr w:type="spellEnd"/>
       <w:r>
         <w:rPr>
           <w:color w:val="FF0000"/>
@@ -5988,9 +6028,11 @@
       <w:r>
         <w:t>的</w:t>
       </w:r>
+      <w:proofErr w:type="spellStart"/>
       <w:r>
         <w:t>BigTable</w:t>
       </w:r>
+      <w:proofErr w:type="spellEnd"/>
       <w:r>
         <w:rPr>
           <w:rFonts w:hint="eastAsia"/>
@@ -6000,9 +6042,11 @@
       <w:r>
         <w:t>目前流行的开源项目</w:t>
       </w:r>
+      <w:proofErr w:type="spellStart"/>
       <w:r>
         <w:t>Hbase</w:t>
       </w:r>
+      <w:proofErr w:type="spellEnd"/>
       <w:r>
         <w:t>和</w:t>
       </w:r>
@@ -6054,9 +6098,11 @@
       <w:r>
         <w:t>和</w:t>
       </w:r>
+      <w:proofErr w:type="spellStart"/>
       <w:r>
         <w:t>columnfamily</w:t>
       </w:r>
+      <w:proofErr w:type="spellEnd"/>
       <w:r>
         <w:t>等概念</w:t>
       </w:r>
@@ -6332,9 +6378,11 @@
         </w:rPr>
         <w:t>。</w:t>
       </w:r>
+      <w:proofErr w:type="spellStart"/>
       <w:r>
         <w:t>Columnfamily</w:t>
       </w:r>
+      <w:proofErr w:type="spellEnd"/>
       <w:r>
         <w:t>是一个包含了多个</w:t>
       </w:r>
@@ -6793,10 +6841,2435 @@
     </w:p>
     <w:p>
       <w:pPr>
+        <w:rPr>
+          <w:rFonts w:hint="eastAsia"/>
+        </w:rPr>
+      </w:pPr>
+      <w:r>
+        <w:tab/>
+      </w:r>
+      <w:r>
+        <w:rPr>
+          <w:rFonts w:hint="eastAsia"/>
+        </w:rPr>
+        <w:t>在单机环境下，类似</w:t>
+      </w:r>
+      <w:r>
+        <w:rPr>
+          <w:rFonts w:hint="eastAsia"/>
+        </w:rPr>
+        <w:t xml:space="preserve"> **Pebble** </w:t>
+      </w:r>
+      <w:r>
+        <w:rPr>
+          <w:rFonts w:hint="eastAsia"/>
+        </w:rPr>
+        <w:t>的</w:t>
+      </w:r>
+      <w:r>
+        <w:rPr>
+          <w:rFonts w:hint="eastAsia"/>
+        </w:rPr>
+        <w:t xml:space="preserve"> LSM</w:t>
+      </w:r>
+      <w:r>
+        <w:rPr>
+          <w:rFonts w:hint="eastAsia"/>
+        </w:rPr>
+        <w:t>（</w:t>
+      </w:r>
+      <w:r>
+        <w:rPr>
+          <w:rFonts w:hint="eastAsia"/>
+        </w:rPr>
+        <w:t>Log-Structured Merge</w:t>
+      </w:r>
+      <w:r>
+        <w:rPr>
+          <w:rFonts w:hint="eastAsia"/>
+        </w:rPr>
+        <w:t>）</w:t>
+      </w:r>
+      <w:proofErr w:type="gramStart"/>
+      <w:r>
+        <w:rPr>
+          <w:rFonts w:hint="eastAsia"/>
+        </w:rPr>
+        <w:t>树实现</w:t>
+      </w:r>
+      <w:proofErr w:type="gramEnd"/>
+      <w:r>
+        <w:rPr>
+          <w:rFonts w:hint="eastAsia"/>
+        </w:rPr>
+        <w:t>有一些开源项目，通常设计上更加轻量级、易于嵌入应用程序，并且专注于高效的磁盘存储和快速的数据访问。以下是一些类似</w:t>
+      </w:r>
+      <w:r>
+        <w:rPr>
+          <w:rFonts w:hint="eastAsia"/>
+        </w:rPr>
+        <w:t xml:space="preserve"> **Pebble** </w:t>
+      </w:r>
+      <w:r>
+        <w:rPr>
+          <w:rFonts w:hint="eastAsia"/>
+        </w:rPr>
+        <w:t>的单机</w:t>
+      </w:r>
+      <w:r>
+        <w:rPr>
+          <w:rFonts w:hint="eastAsia"/>
+        </w:rPr>
+        <w:t xml:space="preserve"> LSM </w:t>
+      </w:r>
+      <w:r>
+        <w:rPr>
+          <w:rFonts w:hint="eastAsia"/>
+        </w:rPr>
+        <w:t>实现：</w:t>
+      </w:r>
+    </w:p>
+    <w:p>
+      <w:pPr>
+        <w:pStyle w:val="4"/>
+      </w:pPr>
+      <w:r>
+        <w:t>Pebble</w:t>
+      </w:r>
+    </w:p>
+    <w:p>
+      <w:pPr>
+        <w:ind w:firstLine="420"/>
+        <w:rPr>
+          <w:rFonts w:hint="eastAsia"/>
+          <w:b/>
+          <w:bCs/>
+        </w:rPr>
+      </w:pPr>
+      <w:r>
+        <w:rPr>
+          <w:rFonts w:hint="eastAsia"/>
+          <w:b/>
+          <w:bCs/>
+        </w:rPr>
+        <w:t xml:space="preserve">- </w:t>
+      </w:r>
+      <w:r>
+        <w:rPr>
+          <w:rFonts w:hint="eastAsia"/>
+          <w:b/>
+          <w:bCs/>
+        </w:rPr>
+        <w:t>简介：</w:t>
+      </w:r>
+    </w:p>
+    <w:p>
+      <w:pPr>
+        <w:ind w:firstLine="420"/>
+      </w:pPr>
+      <w:r>
+        <w:rPr>
+          <w:rFonts w:hint="eastAsia"/>
+        </w:rPr>
+        <w:t xml:space="preserve">- Pebble </w:t>
+      </w:r>
+      <w:r>
+        <w:rPr>
+          <w:rFonts w:hint="eastAsia"/>
+        </w:rPr>
+        <w:t>是一个高性能、嵌入式的键值存储引擎，采用</w:t>
+      </w:r>
+      <w:r>
+        <w:rPr>
+          <w:rFonts w:hint="eastAsia"/>
+        </w:rPr>
+        <w:t xml:space="preserve"> LSM </w:t>
+      </w:r>
+      <w:r>
+        <w:rPr>
+          <w:rFonts w:hint="eastAsia"/>
+        </w:rPr>
+        <w:t>树实现，主要由</w:t>
+      </w:r>
+      <w:r>
+        <w:rPr>
+          <w:rFonts w:hint="eastAsia"/>
+        </w:rPr>
+        <w:t xml:space="preserve"> </w:t>
+      </w:r>
+      <w:proofErr w:type="spellStart"/>
+      <w:r>
+        <w:rPr>
+          <w:rFonts w:hint="eastAsia"/>
+        </w:rPr>
+        <w:t>CockroachDB</w:t>
+      </w:r>
+      <w:proofErr w:type="spellEnd"/>
+      <w:r>
+        <w:rPr>
+          <w:rFonts w:hint="eastAsia"/>
+        </w:rPr>
+        <w:t xml:space="preserve"> </w:t>
+      </w:r>
+      <w:r>
+        <w:rPr>
+          <w:rFonts w:hint="eastAsia"/>
+        </w:rPr>
+        <w:t>团队开发。它是对</w:t>
+      </w:r>
+      <w:r>
+        <w:rPr>
+          <w:rFonts w:hint="eastAsia"/>
+        </w:rPr>
+        <w:t xml:space="preserve"> </w:t>
+      </w:r>
+      <w:proofErr w:type="spellStart"/>
+      <w:r>
+        <w:rPr>
+          <w:rFonts w:hint="eastAsia"/>
+        </w:rPr>
+        <w:t>LevelDB</w:t>
+      </w:r>
+      <w:proofErr w:type="spellEnd"/>
+      <w:r>
+        <w:rPr>
+          <w:rFonts w:hint="eastAsia"/>
+        </w:rPr>
+        <w:t xml:space="preserve"> </w:t>
+      </w:r>
+      <w:r>
+        <w:rPr>
+          <w:rFonts w:hint="eastAsia"/>
+        </w:rPr>
+        <w:t>和</w:t>
+      </w:r>
+      <w:r>
+        <w:rPr>
+          <w:rFonts w:hint="eastAsia"/>
+        </w:rPr>
+        <w:t xml:space="preserve"> </w:t>
+      </w:r>
+      <w:proofErr w:type="spellStart"/>
+      <w:r>
+        <w:rPr>
+          <w:rFonts w:hint="eastAsia"/>
+        </w:rPr>
+        <w:t>RocksDB</w:t>
+      </w:r>
+      <w:proofErr w:type="spellEnd"/>
+      <w:r>
+        <w:rPr>
+          <w:rFonts w:hint="eastAsia"/>
+        </w:rPr>
+        <w:t xml:space="preserve"> </w:t>
+      </w:r>
+      <w:r>
+        <w:rPr>
+          <w:rFonts w:hint="eastAsia"/>
+        </w:rPr>
+        <w:t>的轻量级替代品，特别适合用于需要嵌入式存储的场景。</w:t>
+      </w:r>
+    </w:p>
+    <w:p>
+      <w:pPr>
+        <w:ind w:firstLine="420"/>
+        <w:rPr>
+          <w:rFonts w:hint="eastAsia"/>
+          <w:b/>
+          <w:bCs/>
+        </w:rPr>
+      </w:pPr>
+      <w:r>
+        <w:rPr>
+          <w:rFonts w:hint="eastAsia"/>
+          <w:b/>
+          <w:bCs/>
+        </w:rPr>
+        <w:t xml:space="preserve">- </w:t>
+      </w:r>
+      <w:r>
+        <w:rPr>
+          <w:rFonts w:hint="eastAsia"/>
+          <w:b/>
+          <w:bCs/>
+        </w:rPr>
+        <w:t>特点：</w:t>
+      </w:r>
+    </w:p>
+    <w:p>
+      <w:pPr>
+        <w:ind w:firstLine="420"/>
+        <w:rPr>
+          <w:rFonts w:hint="eastAsia"/>
+        </w:rPr>
+      </w:pPr>
+      <w:r>
+        <w:rPr>
+          <w:rFonts w:hint="eastAsia"/>
+        </w:rPr>
+        <w:t>1</w:t>
+      </w:r>
+      <w:r>
+        <w:rPr>
+          <w:rFonts w:hint="eastAsia"/>
+        </w:rPr>
+        <w:t>、</w:t>
+      </w:r>
+      <w:r>
+        <w:rPr>
+          <w:rFonts w:hint="eastAsia"/>
+        </w:rPr>
+        <w:t>高效的</w:t>
+      </w:r>
+      <w:r>
+        <w:rPr>
+          <w:rFonts w:hint="eastAsia"/>
+        </w:rPr>
+        <w:t xml:space="preserve"> LSM </w:t>
+      </w:r>
+      <w:r>
+        <w:rPr>
+          <w:rFonts w:hint="eastAsia"/>
+        </w:rPr>
+        <w:t>树实现：</w:t>
+      </w:r>
+      <w:proofErr w:type="gramStart"/>
+      <w:r>
+        <w:rPr>
+          <w:rFonts w:hint="eastAsia"/>
+        </w:rPr>
+        <w:t>提供对键值</w:t>
+      </w:r>
+      <w:proofErr w:type="gramEnd"/>
+      <w:r>
+        <w:rPr>
+          <w:rFonts w:hint="eastAsia"/>
+        </w:rPr>
+        <w:t>对的高效插入、查询、删除操作。</w:t>
+      </w:r>
+    </w:p>
+    <w:p>
+      <w:pPr>
+        <w:ind w:firstLine="420"/>
+        <w:rPr>
+          <w:rFonts w:hint="eastAsia"/>
+        </w:rPr>
+      </w:pPr>
+      <w:r>
+        <w:rPr>
+          <w:rFonts w:hint="eastAsia"/>
+        </w:rPr>
+        <w:lastRenderedPageBreak/>
+        <w:t>2</w:t>
+      </w:r>
+      <w:r>
+        <w:rPr>
+          <w:rFonts w:hint="eastAsia"/>
+        </w:rPr>
+        <w:t>、</w:t>
+      </w:r>
+      <w:r>
+        <w:rPr>
+          <w:rFonts w:hint="eastAsia"/>
+        </w:rPr>
+        <w:t>内存和磁盘的高效管理：优化了内存和磁盘之间的数据合并、压缩等操作。</w:t>
+      </w:r>
+    </w:p>
+    <w:p>
+      <w:pPr>
+        <w:ind w:firstLine="420"/>
+        <w:rPr>
+          <w:rFonts w:hint="eastAsia"/>
+        </w:rPr>
+      </w:pPr>
+      <w:r>
+        <w:rPr>
+          <w:rFonts w:hint="eastAsia"/>
+        </w:rPr>
+        <w:t>3</w:t>
+      </w:r>
+      <w:r>
+        <w:rPr>
+          <w:rFonts w:hint="eastAsia"/>
+        </w:rPr>
+        <w:t>、</w:t>
+      </w:r>
+      <w:r>
+        <w:rPr>
+          <w:rFonts w:hint="eastAsia"/>
+        </w:rPr>
+        <w:t>支持事务：支持原子性操作和批量操作。</w:t>
+      </w:r>
+    </w:p>
+    <w:p>
+      <w:pPr>
+        <w:ind w:firstLine="420"/>
+        <w:rPr>
+          <w:rFonts w:hint="eastAsia"/>
+        </w:rPr>
+      </w:pPr>
+      <w:r>
+        <w:rPr>
+          <w:rFonts w:hint="eastAsia"/>
+        </w:rPr>
+        <w:t>4</w:t>
+      </w:r>
+      <w:r>
+        <w:rPr>
+          <w:rFonts w:hint="eastAsia"/>
+        </w:rPr>
+        <w:t>、</w:t>
+      </w:r>
+      <w:r>
+        <w:rPr>
+          <w:rFonts w:hint="eastAsia"/>
+        </w:rPr>
+        <w:t>并发读写：支持多个读操作与少量写操作的并发执行。</w:t>
+      </w:r>
+    </w:p>
+    <w:p>
+      <w:pPr>
+        <w:ind w:firstLine="420"/>
+        <w:rPr>
+          <w:rFonts w:hint="eastAsia"/>
+          <w:b/>
+          <w:bCs/>
+        </w:rPr>
+      </w:pPr>
+      <w:r>
+        <w:rPr>
+          <w:rFonts w:hint="eastAsia"/>
+          <w:b/>
+          <w:bCs/>
+        </w:rPr>
+        <w:t xml:space="preserve">- </w:t>
+      </w:r>
+      <w:r>
+        <w:rPr>
+          <w:rFonts w:hint="eastAsia"/>
+          <w:b/>
+          <w:bCs/>
+        </w:rPr>
+        <w:t>适用场景：</w:t>
+      </w:r>
+    </w:p>
+    <w:p>
+      <w:pPr>
+        <w:ind w:firstLine="420"/>
+        <w:rPr>
+          <w:rFonts w:hint="eastAsia"/>
+        </w:rPr>
+      </w:pPr>
+      <w:r>
+        <w:rPr>
+          <w:rFonts w:hint="eastAsia"/>
+        </w:rPr>
+        <w:t xml:space="preserve">- </w:t>
+      </w:r>
+      <w:r>
+        <w:rPr>
+          <w:rFonts w:hint="eastAsia"/>
+        </w:rPr>
+        <w:t>适用于需要嵌入式存储、快速键值存储的应用，如数据库、缓存、日志系统等。</w:t>
+      </w:r>
+    </w:p>
+    <w:p>
+      <w:pPr>
+        <w:ind w:firstLine="420"/>
+        <w:rPr>
+          <w:rFonts w:hint="eastAsia"/>
+          <w:b/>
+          <w:bCs/>
+        </w:rPr>
+      </w:pPr>
+      <w:r>
+        <w:rPr>
+          <w:rFonts w:hint="eastAsia"/>
+          <w:b/>
+          <w:bCs/>
+        </w:rPr>
+        <w:t xml:space="preserve">- </w:t>
+      </w:r>
+      <w:r>
+        <w:rPr>
+          <w:rFonts w:hint="eastAsia"/>
+          <w:b/>
+          <w:bCs/>
+        </w:rPr>
+        <w:t>开源地址：</w:t>
+      </w:r>
+    </w:p>
+    <w:p>
+      <w:pPr>
+        <w:ind w:firstLine="420"/>
+      </w:pPr>
+      <w:r>
+        <w:t xml:space="preserve">- [Pebble </w:t>
+      </w:r>
+      <w:proofErr w:type="gramStart"/>
+      <w:r>
+        <w:t>GitHub](</w:t>
+      </w:r>
+      <w:proofErr w:type="gramEnd"/>
+      <w:r>
+        <w:t>https://github.com/cockroachdb/pebble)</w:t>
+      </w:r>
+    </w:p>
+    <w:p/>
+    <w:p>
+      <w:pPr>
+        <w:pStyle w:val="4"/>
+      </w:pPr>
+      <w:proofErr w:type="spellStart"/>
+      <w:r>
+        <w:t>LevelDB</w:t>
+      </w:r>
+      <w:proofErr w:type="spellEnd"/>
+    </w:p>
+    <w:p>
+      <w:pPr>
+        <w:ind w:firstLine="420"/>
+        <w:rPr>
+          <w:rFonts w:hint="eastAsia"/>
+          <w:b/>
+          <w:bCs/>
+        </w:rPr>
+      </w:pPr>
+      <w:r>
+        <w:rPr>
+          <w:rFonts w:hint="eastAsia"/>
+          <w:b/>
+          <w:bCs/>
+        </w:rPr>
+        <w:t xml:space="preserve">- </w:t>
+      </w:r>
+      <w:r>
+        <w:rPr>
+          <w:rFonts w:hint="eastAsia"/>
+          <w:b/>
+          <w:bCs/>
+        </w:rPr>
+        <w:t>简介：</w:t>
+      </w:r>
+    </w:p>
+    <w:p>
+      <w:pPr>
+        <w:ind w:firstLine="420"/>
+        <w:rPr>
+          <w:rFonts w:hint="eastAsia"/>
+        </w:rPr>
+      </w:pPr>
+      <w:r>
+        <w:rPr>
+          <w:rFonts w:hint="eastAsia"/>
+        </w:rPr>
+        <w:t xml:space="preserve">- </w:t>
+      </w:r>
+      <w:proofErr w:type="spellStart"/>
+      <w:r>
+        <w:rPr>
+          <w:rFonts w:hint="eastAsia"/>
+        </w:rPr>
+        <w:t>LevelDB</w:t>
+      </w:r>
+      <w:proofErr w:type="spellEnd"/>
+      <w:r>
+        <w:rPr>
+          <w:rFonts w:hint="eastAsia"/>
+        </w:rPr>
+        <w:t xml:space="preserve"> </w:t>
+      </w:r>
+      <w:r>
+        <w:rPr>
+          <w:rFonts w:hint="eastAsia"/>
+        </w:rPr>
+        <w:t>是由</w:t>
+      </w:r>
+      <w:r>
+        <w:rPr>
+          <w:rFonts w:hint="eastAsia"/>
+        </w:rPr>
+        <w:t xml:space="preserve"> Google </w:t>
+      </w:r>
+      <w:r>
+        <w:rPr>
+          <w:rFonts w:hint="eastAsia"/>
+        </w:rPr>
+        <w:t>开发的嵌入式键值数据库，采用</w:t>
+      </w:r>
+      <w:r>
+        <w:rPr>
+          <w:rFonts w:hint="eastAsia"/>
+        </w:rPr>
+        <w:t xml:space="preserve"> LSM </w:t>
+      </w:r>
+      <w:r>
+        <w:rPr>
+          <w:rFonts w:hint="eastAsia"/>
+        </w:rPr>
+        <w:t>树存储结构。它是一个轻量级的库，专为高效的存储和快速的随机访问设计。</w:t>
+      </w:r>
+    </w:p>
+    <w:p>
+      <w:pPr>
+        <w:ind w:firstLine="420"/>
+        <w:rPr>
+          <w:rFonts w:hint="eastAsia"/>
+          <w:b/>
+          <w:bCs/>
+        </w:rPr>
+      </w:pPr>
+      <w:r>
+        <w:rPr>
+          <w:rFonts w:hint="eastAsia"/>
+          <w:b/>
+          <w:bCs/>
+        </w:rPr>
+        <w:t xml:space="preserve">- </w:t>
+      </w:r>
+      <w:r>
+        <w:rPr>
+          <w:rFonts w:hint="eastAsia"/>
+          <w:b/>
+          <w:bCs/>
+        </w:rPr>
+        <w:t>特点：</w:t>
+      </w:r>
+    </w:p>
+    <w:p>
+      <w:pPr>
+        <w:ind w:firstLine="420"/>
+        <w:rPr>
+          <w:rFonts w:hint="eastAsia"/>
+        </w:rPr>
+      </w:pPr>
+      <w:r>
+        <w:rPr>
+          <w:rFonts w:hint="eastAsia"/>
+        </w:rPr>
+        <w:t>1</w:t>
+      </w:r>
+      <w:r>
+        <w:rPr>
+          <w:rFonts w:hint="eastAsia"/>
+        </w:rPr>
+        <w:t>、</w:t>
+      </w:r>
+      <w:r>
+        <w:rPr>
+          <w:rFonts w:hint="eastAsia"/>
+        </w:rPr>
+        <w:t>小巧高效：适合嵌入式应用，使用简单，具有较低的资源占用。</w:t>
+      </w:r>
+    </w:p>
+    <w:p>
+      <w:pPr>
+        <w:ind w:firstLine="420"/>
+        <w:rPr>
+          <w:rFonts w:hint="eastAsia"/>
+        </w:rPr>
+      </w:pPr>
+      <w:r>
+        <w:rPr>
+          <w:rFonts w:hint="eastAsia"/>
+        </w:rPr>
+        <w:t>2</w:t>
+      </w:r>
+      <w:r>
+        <w:rPr>
+          <w:rFonts w:hint="eastAsia"/>
+        </w:rPr>
+        <w:t>、</w:t>
+      </w:r>
+      <w:r>
+        <w:rPr>
+          <w:rFonts w:hint="eastAsia"/>
+        </w:rPr>
+        <w:t>良好的写入性能：基于</w:t>
+      </w:r>
+      <w:r>
+        <w:rPr>
+          <w:rFonts w:hint="eastAsia"/>
+        </w:rPr>
+        <w:t xml:space="preserve"> LSM </w:t>
+      </w:r>
+      <w:r>
+        <w:rPr>
+          <w:rFonts w:hint="eastAsia"/>
+        </w:rPr>
+        <w:t>树的设计，写入操作具有高效性，适合写密集型场景。</w:t>
+      </w:r>
+    </w:p>
+    <w:p>
+      <w:pPr>
+        <w:ind w:firstLine="420"/>
+        <w:rPr>
+          <w:rFonts w:hint="eastAsia"/>
+        </w:rPr>
+      </w:pPr>
+      <w:r>
+        <w:rPr>
+          <w:rFonts w:hint="eastAsia"/>
+        </w:rPr>
+        <w:t>3</w:t>
+      </w:r>
+      <w:r>
+        <w:rPr>
+          <w:rFonts w:hint="eastAsia"/>
+        </w:rPr>
+        <w:t>、</w:t>
+      </w:r>
+      <w:r>
+        <w:rPr>
+          <w:rFonts w:hint="eastAsia"/>
+        </w:rPr>
+        <w:t>简单的</w:t>
+      </w:r>
+      <w:r>
+        <w:rPr>
+          <w:rFonts w:hint="eastAsia"/>
+        </w:rPr>
+        <w:t xml:space="preserve"> API</w:t>
+      </w:r>
+      <w:r>
+        <w:rPr>
+          <w:rFonts w:hint="eastAsia"/>
+        </w:rPr>
+        <w:t>：提供基本的键值存取</w:t>
+      </w:r>
+      <w:r>
+        <w:rPr>
+          <w:rFonts w:hint="eastAsia"/>
+        </w:rPr>
+        <w:t xml:space="preserve"> API</w:t>
+      </w:r>
+      <w:r>
+        <w:rPr>
+          <w:rFonts w:hint="eastAsia"/>
+        </w:rPr>
+        <w:t>，适合用于轻量级应用。</w:t>
+      </w:r>
+    </w:p>
+    <w:p>
+      <w:pPr>
+        <w:ind w:firstLine="420"/>
+        <w:rPr>
+          <w:rFonts w:hint="eastAsia"/>
+          <w:b/>
+          <w:bCs/>
+        </w:rPr>
+      </w:pPr>
+      <w:r>
+        <w:rPr>
+          <w:rFonts w:hint="eastAsia"/>
+          <w:b/>
+          <w:bCs/>
+        </w:rPr>
+        <w:t xml:space="preserve">- </w:t>
+      </w:r>
+      <w:r>
+        <w:rPr>
+          <w:rFonts w:hint="eastAsia"/>
+          <w:b/>
+          <w:bCs/>
+        </w:rPr>
+        <w:t>适用场景：</w:t>
+      </w:r>
+    </w:p>
+    <w:p>
+      <w:pPr>
+        <w:ind w:firstLine="420"/>
+        <w:rPr>
+          <w:rFonts w:hint="eastAsia"/>
+        </w:rPr>
+      </w:pPr>
+      <w:r>
+        <w:rPr>
+          <w:rFonts w:hint="eastAsia"/>
+        </w:rPr>
+        <w:t xml:space="preserve">- </w:t>
+      </w:r>
+      <w:r>
+        <w:rPr>
+          <w:rFonts w:hint="eastAsia"/>
+        </w:rPr>
+        <w:t>适用于嵌入式数据库、文件存储、缓存系统等需要高效读写的小型应用。</w:t>
+      </w:r>
+    </w:p>
+    <w:p>
+      <w:pPr>
+        <w:ind w:firstLine="420"/>
+        <w:rPr>
+          <w:rFonts w:hint="eastAsia"/>
+          <w:b/>
+          <w:bCs/>
+        </w:rPr>
+      </w:pPr>
+      <w:r>
+        <w:rPr>
+          <w:rFonts w:hint="eastAsia"/>
+          <w:b/>
+          <w:bCs/>
+        </w:rPr>
+        <w:t xml:space="preserve">- </w:t>
+      </w:r>
+      <w:r>
+        <w:rPr>
+          <w:rFonts w:hint="eastAsia"/>
+          <w:b/>
+          <w:bCs/>
+        </w:rPr>
+        <w:t>开源地址：</w:t>
+      </w:r>
+    </w:p>
+    <w:p>
+      <w:pPr>
+        <w:ind w:firstLine="420"/>
+      </w:pPr>
+      <w:r>
+        <w:t>- [</w:t>
+      </w:r>
+      <w:proofErr w:type="spellStart"/>
+      <w:r>
+        <w:t>LevelDB</w:t>
+      </w:r>
+      <w:proofErr w:type="spellEnd"/>
+      <w:r>
+        <w:t xml:space="preserve"> </w:t>
+      </w:r>
+      <w:proofErr w:type="gramStart"/>
+      <w:r>
+        <w:t>GitHub](</w:t>
+      </w:r>
+      <w:proofErr w:type="gramEnd"/>
+      <w:r>
+        <w:t>https://github.com/google/leveldb)</w:t>
+      </w:r>
+    </w:p>
+    <w:p/>
+    <w:p>
+      <w:pPr>
+        <w:pStyle w:val="4"/>
+      </w:pPr>
+      <w:r>
+        <w:t>Badger</w:t>
+      </w:r>
+    </w:p>
+    <w:p>
+      <w:pPr>
+        <w:ind w:firstLine="420"/>
+        <w:rPr>
+          <w:rFonts w:hint="eastAsia"/>
+          <w:b/>
+          <w:bCs/>
+        </w:rPr>
+      </w:pPr>
+      <w:r>
+        <w:rPr>
+          <w:rFonts w:hint="eastAsia"/>
+          <w:b/>
+          <w:bCs/>
+        </w:rPr>
+        <w:t xml:space="preserve">- </w:t>
+      </w:r>
+      <w:r>
+        <w:rPr>
+          <w:rFonts w:hint="eastAsia"/>
+          <w:b/>
+          <w:bCs/>
+        </w:rPr>
+        <w:t>简介：</w:t>
+      </w:r>
+    </w:p>
+    <w:p>
+      <w:pPr>
+        <w:ind w:firstLine="420"/>
+        <w:rPr>
+          <w:rFonts w:hint="eastAsia"/>
+        </w:rPr>
+      </w:pPr>
+      <w:r>
+        <w:rPr>
+          <w:rFonts w:hint="eastAsia"/>
+        </w:rPr>
+        <w:t xml:space="preserve">- Badger </w:t>
+      </w:r>
+      <w:r>
+        <w:rPr>
+          <w:rFonts w:hint="eastAsia"/>
+        </w:rPr>
+        <w:t>是一个高性能的嵌入式键值数据库，采用</w:t>
+      </w:r>
+      <w:r>
+        <w:rPr>
+          <w:rFonts w:hint="eastAsia"/>
+        </w:rPr>
+        <w:t xml:space="preserve"> LSM </w:t>
+      </w:r>
+      <w:r>
+        <w:rPr>
+          <w:rFonts w:hint="eastAsia"/>
+        </w:rPr>
+        <w:t>树作为其存储引擎，专为高并发写入和低延迟查询设计。它是</w:t>
+      </w:r>
+      <w:r>
+        <w:rPr>
+          <w:rFonts w:hint="eastAsia"/>
+        </w:rPr>
+        <w:t xml:space="preserve"> </w:t>
+      </w:r>
+      <w:proofErr w:type="spellStart"/>
+      <w:r>
+        <w:rPr>
+          <w:rFonts w:hint="eastAsia"/>
+        </w:rPr>
+        <w:t>Dgraph</w:t>
+      </w:r>
+      <w:proofErr w:type="spellEnd"/>
+      <w:r>
+        <w:rPr>
+          <w:rFonts w:hint="eastAsia"/>
+        </w:rPr>
+        <w:t>（一个分布式图数据库）的底层存储引擎。</w:t>
+      </w:r>
+    </w:p>
+    <w:p>
+      <w:pPr>
+        <w:ind w:firstLine="420"/>
+        <w:rPr>
+          <w:rFonts w:hint="eastAsia"/>
+        </w:rPr>
+      </w:pPr>
+      <w:r>
+        <w:rPr>
+          <w:rFonts w:hint="eastAsia"/>
+        </w:rPr>
+        <w:lastRenderedPageBreak/>
+        <w:t xml:space="preserve">- </w:t>
+      </w:r>
+      <w:r>
+        <w:rPr>
+          <w:rFonts w:hint="eastAsia"/>
+        </w:rPr>
+        <w:t>特点：</w:t>
+      </w:r>
+    </w:p>
+    <w:p>
+      <w:pPr>
+        <w:ind w:firstLine="420"/>
+        <w:rPr>
+          <w:rFonts w:hint="eastAsia"/>
+        </w:rPr>
+      </w:pPr>
+      <w:r>
+        <w:rPr>
+          <w:rFonts w:hint="eastAsia"/>
+        </w:rPr>
+        <w:t>1</w:t>
+      </w:r>
+      <w:r>
+        <w:rPr>
+          <w:rFonts w:hint="eastAsia"/>
+        </w:rPr>
+        <w:t>、</w:t>
+      </w:r>
+      <w:r>
+        <w:rPr>
+          <w:rFonts w:hint="eastAsia"/>
+        </w:rPr>
+        <w:t>高并发写入：优化了大量并发写入的性能，适合高负载应用。</w:t>
+      </w:r>
+    </w:p>
+    <w:p>
+      <w:pPr>
+        <w:ind w:firstLine="420"/>
+        <w:rPr>
+          <w:rFonts w:hint="eastAsia"/>
+        </w:rPr>
+      </w:pPr>
+      <w:r>
+        <w:rPr>
+          <w:rFonts w:hint="eastAsia"/>
+        </w:rPr>
+        <w:t>2</w:t>
+      </w:r>
+      <w:r>
+        <w:rPr>
+          <w:rFonts w:hint="eastAsia"/>
+        </w:rPr>
+        <w:t>、</w:t>
+      </w:r>
+      <w:r>
+        <w:rPr>
+          <w:rFonts w:hint="eastAsia"/>
+        </w:rPr>
+        <w:t xml:space="preserve">WAL </w:t>
+      </w:r>
+      <w:r>
+        <w:rPr>
+          <w:rFonts w:hint="eastAsia"/>
+        </w:rPr>
+        <w:t>支持：写前日志确保数据的一致性。</w:t>
+      </w:r>
+    </w:p>
+    <w:p>
+      <w:pPr>
+        <w:ind w:firstLine="420"/>
+        <w:rPr>
+          <w:rFonts w:hint="eastAsia"/>
+        </w:rPr>
+      </w:pPr>
+      <w:r>
+        <w:rPr>
+          <w:rFonts w:hint="eastAsia"/>
+        </w:rPr>
+        <w:t>3</w:t>
+      </w:r>
+      <w:r>
+        <w:rPr>
+          <w:rFonts w:hint="eastAsia"/>
+        </w:rPr>
+        <w:t>、</w:t>
+      </w:r>
+      <w:r>
+        <w:rPr>
+          <w:rFonts w:hint="eastAsia"/>
+        </w:rPr>
+        <w:t>自定义合并和压缩策略：提供对数据合并和压缩的灵活控制，优化存储空间。</w:t>
+      </w:r>
+    </w:p>
+    <w:p>
+      <w:pPr>
+        <w:ind w:firstLine="420"/>
+      </w:pPr>
+      <w:r>
+        <w:rPr>
+          <w:rFonts w:hint="eastAsia"/>
+        </w:rPr>
+        <w:t>4</w:t>
+      </w:r>
+      <w:r>
+        <w:rPr>
+          <w:rFonts w:hint="eastAsia"/>
+        </w:rPr>
+        <w:t>、</w:t>
+      </w:r>
+      <w:r>
+        <w:rPr>
+          <w:rFonts w:hint="eastAsia"/>
+        </w:rPr>
+        <w:t>内存控制：能够在内存和磁盘之间平衡负载，适合高效的存储。</w:t>
+      </w:r>
+    </w:p>
+    <w:p>
+      <w:pPr>
+        <w:ind w:firstLine="420"/>
+        <w:rPr>
+          <w:rFonts w:hint="eastAsia"/>
+          <w:b/>
+          <w:bCs/>
+        </w:rPr>
+      </w:pPr>
+      <w:r>
+        <w:rPr>
+          <w:rFonts w:hint="eastAsia"/>
+          <w:b/>
+          <w:bCs/>
+        </w:rPr>
+        <w:t xml:space="preserve">- </w:t>
+      </w:r>
+      <w:r>
+        <w:rPr>
+          <w:rFonts w:hint="eastAsia"/>
+          <w:b/>
+          <w:bCs/>
+        </w:rPr>
+        <w:t>适用场景：</w:t>
+      </w:r>
+    </w:p>
+    <w:p>
+      <w:pPr>
+        <w:ind w:firstLine="420"/>
+        <w:rPr>
+          <w:rFonts w:hint="eastAsia"/>
+        </w:rPr>
+      </w:pPr>
+      <w:r>
+        <w:rPr>
+          <w:rFonts w:hint="eastAsia"/>
+        </w:rPr>
+        <w:t xml:space="preserve">- </w:t>
+      </w:r>
+      <w:r>
+        <w:rPr>
+          <w:rFonts w:hint="eastAsia"/>
+        </w:rPr>
+        <w:t>适用于高并发、高吞吐量的应用场景，如实时数据处理、嵌入式存储等。</w:t>
+      </w:r>
+    </w:p>
+    <w:p/>
+    <w:p>
+      <w:pPr>
+        <w:ind w:firstLine="420"/>
+        <w:rPr>
+          <w:rFonts w:hint="eastAsia"/>
+          <w:b/>
+          <w:bCs/>
+        </w:rPr>
+      </w:pPr>
+      <w:r>
+        <w:rPr>
+          <w:rFonts w:hint="eastAsia"/>
+          <w:b/>
+          <w:bCs/>
+        </w:rPr>
+        <w:t xml:space="preserve">- </w:t>
+      </w:r>
+      <w:r>
+        <w:rPr>
+          <w:rFonts w:hint="eastAsia"/>
+          <w:b/>
+          <w:bCs/>
+        </w:rPr>
+        <w:t>开源地址：</w:t>
+      </w:r>
+    </w:p>
+    <w:p>
+      <w:pPr>
+        <w:ind w:firstLine="420"/>
+      </w:pPr>
+      <w:r>
+        <w:t xml:space="preserve">- [Badger </w:t>
+      </w:r>
+      <w:proofErr w:type="gramStart"/>
+      <w:r>
+        <w:t>GitHub](</w:t>
+      </w:r>
+      <w:proofErr w:type="gramEnd"/>
+      <w:r>
+        <w:t>https://github.com/dgraph-io/badger)</w:t>
+      </w:r>
+    </w:p>
+    <w:p/>
+    <w:p>
+      <w:pPr>
+        <w:pStyle w:val="4"/>
+      </w:pPr>
+      <w:r>
+        <w:t>LMDB (Lightning Memory-Mapped Database)</w:t>
+      </w:r>
+    </w:p>
+    <w:p>
+      <w:pPr>
+        <w:ind w:firstLine="420"/>
+        <w:rPr>
+          <w:rFonts w:hint="eastAsia"/>
+          <w:b/>
+          <w:bCs/>
+        </w:rPr>
+      </w:pPr>
+      <w:r>
+        <w:rPr>
+          <w:rFonts w:hint="eastAsia"/>
+          <w:b/>
+          <w:bCs/>
+        </w:rPr>
+        <w:t xml:space="preserve">- </w:t>
+      </w:r>
+      <w:r>
+        <w:rPr>
+          <w:rFonts w:hint="eastAsia"/>
+          <w:b/>
+          <w:bCs/>
+        </w:rPr>
+        <w:t>简介：</w:t>
+      </w:r>
+    </w:p>
+    <w:p>
+      <w:pPr>
+        <w:ind w:firstLine="420"/>
+        <w:rPr>
+          <w:rFonts w:hint="eastAsia"/>
+        </w:rPr>
+      </w:pPr>
+      <w:r>
+        <w:rPr>
+          <w:rFonts w:hint="eastAsia"/>
+        </w:rPr>
+        <w:t xml:space="preserve">- LMDB </w:t>
+      </w:r>
+      <w:r>
+        <w:rPr>
+          <w:rFonts w:hint="eastAsia"/>
+        </w:rPr>
+        <w:t>是一个高效的内存映射键值存储数据库，不完全基于</w:t>
+      </w:r>
+      <w:r>
+        <w:rPr>
+          <w:rFonts w:hint="eastAsia"/>
+        </w:rPr>
+        <w:t xml:space="preserve"> LSM </w:t>
+      </w:r>
+      <w:r>
+        <w:rPr>
+          <w:rFonts w:hint="eastAsia"/>
+        </w:rPr>
+        <w:t>树，但其高效的</w:t>
+      </w:r>
+      <w:r>
+        <w:rPr>
+          <w:rFonts w:hint="eastAsia"/>
+        </w:rPr>
+        <w:t xml:space="preserve"> B+ </w:t>
+      </w:r>
+      <w:proofErr w:type="gramStart"/>
+      <w:r>
+        <w:rPr>
+          <w:rFonts w:hint="eastAsia"/>
+        </w:rPr>
+        <w:t>树设计</w:t>
+      </w:r>
+      <w:proofErr w:type="gramEnd"/>
+      <w:r>
+        <w:rPr>
+          <w:rFonts w:hint="eastAsia"/>
+        </w:rPr>
+        <w:t>提供了类似</w:t>
+      </w:r>
+      <w:r>
+        <w:rPr>
+          <w:rFonts w:hint="eastAsia"/>
+        </w:rPr>
+        <w:t xml:space="preserve"> LSM </w:t>
+      </w:r>
+      <w:r>
+        <w:rPr>
+          <w:rFonts w:hint="eastAsia"/>
+        </w:rPr>
+        <w:t>的快速读写性能。它是一个嵌入式数据库，适合单机高性能存储。</w:t>
+      </w:r>
+    </w:p>
+    <w:p>
+      <w:pPr>
+        <w:ind w:firstLine="420"/>
+        <w:rPr>
+          <w:rFonts w:hint="eastAsia"/>
+          <w:b/>
+          <w:bCs/>
+        </w:rPr>
+      </w:pPr>
+      <w:r>
+        <w:rPr>
+          <w:rFonts w:hint="eastAsia"/>
+          <w:b/>
+          <w:bCs/>
+        </w:rPr>
+        <w:t xml:space="preserve">- </w:t>
+      </w:r>
+      <w:r>
+        <w:rPr>
+          <w:rFonts w:hint="eastAsia"/>
+          <w:b/>
+          <w:bCs/>
+        </w:rPr>
+        <w:t>特点：</w:t>
+      </w:r>
+    </w:p>
+    <w:p>
+      <w:pPr>
+        <w:ind w:firstLine="420"/>
+        <w:rPr>
+          <w:rFonts w:hint="eastAsia"/>
+        </w:rPr>
+      </w:pPr>
+      <w:r>
+        <w:rPr>
+          <w:rFonts w:hint="eastAsia"/>
+        </w:rPr>
+        <w:t>1</w:t>
+      </w:r>
+      <w:r>
+        <w:rPr>
+          <w:rFonts w:hint="eastAsia"/>
+        </w:rPr>
+        <w:t>、</w:t>
+      </w:r>
+      <w:r>
+        <w:rPr>
+          <w:rFonts w:hint="eastAsia"/>
+        </w:rPr>
+        <w:t>内存映射存储：使用内存映射文件（</w:t>
+      </w:r>
+      <w:proofErr w:type="spellStart"/>
+      <w:r>
+        <w:rPr>
+          <w:rFonts w:hint="eastAsia"/>
+        </w:rPr>
+        <w:t>mmap</w:t>
+      </w:r>
+      <w:proofErr w:type="spellEnd"/>
+      <w:r>
+        <w:rPr>
+          <w:rFonts w:hint="eastAsia"/>
+        </w:rPr>
+        <w:t>），提供高效的读操作。</w:t>
+      </w:r>
+    </w:p>
+    <w:p>
+      <w:pPr>
+        <w:ind w:firstLine="420"/>
+        <w:rPr>
+          <w:rFonts w:hint="eastAsia"/>
+        </w:rPr>
+      </w:pPr>
+      <w:r>
+        <w:rPr>
+          <w:rFonts w:hint="eastAsia"/>
+        </w:rPr>
+        <w:t>2</w:t>
+      </w:r>
+      <w:r>
+        <w:rPr>
+          <w:rFonts w:hint="eastAsia"/>
+        </w:rPr>
+        <w:t>、</w:t>
+      </w:r>
+      <w:r>
+        <w:rPr>
+          <w:rFonts w:hint="eastAsia"/>
+        </w:rPr>
+        <w:t>事务支持：支持</w:t>
+      </w:r>
+      <w:r>
+        <w:rPr>
+          <w:rFonts w:hint="eastAsia"/>
+        </w:rPr>
+        <w:t xml:space="preserve"> ACID </w:t>
+      </w:r>
+      <w:r>
+        <w:rPr>
+          <w:rFonts w:hint="eastAsia"/>
+        </w:rPr>
+        <w:t>事务，保证数据的一致性。</w:t>
+      </w:r>
+    </w:p>
+    <w:p>
+      <w:pPr>
+        <w:ind w:firstLine="420"/>
+        <w:rPr>
+          <w:rFonts w:hint="eastAsia"/>
+        </w:rPr>
+      </w:pPr>
+      <w:r>
+        <w:rPr>
+          <w:rFonts w:hint="eastAsia"/>
+        </w:rPr>
+        <w:t>3</w:t>
+      </w:r>
+      <w:r>
+        <w:rPr>
+          <w:rFonts w:hint="eastAsia"/>
+        </w:rPr>
+        <w:t>、</w:t>
+      </w:r>
+      <w:r>
+        <w:rPr>
+          <w:rFonts w:hint="eastAsia"/>
+        </w:rPr>
+        <w:t>高性能：特别适用于读取密集型应用，读取性能非常高。</w:t>
+      </w:r>
+    </w:p>
+    <w:p>
+      <w:pPr>
+        <w:ind w:firstLine="420"/>
+        <w:rPr>
+          <w:rFonts w:hint="eastAsia"/>
+          <w:b/>
+          <w:bCs/>
+        </w:rPr>
+      </w:pPr>
+      <w:r>
+        <w:rPr>
+          <w:rFonts w:hint="eastAsia"/>
+          <w:b/>
+          <w:bCs/>
+        </w:rPr>
+        <w:t xml:space="preserve">- </w:t>
+      </w:r>
+      <w:r>
+        <w:rPr>
+          <w:rFonts w:hint="eastAsia"/>
+          <w:b/>
+          <w:bCs/>
+        </w:rPr>
+        <w:t>适用场景：</w:t>
+      </w:r>
+    </w:p>
+    <w:p>
+      <w:pPr>
+        <w:ind w:firstLine="420"/>
+        <w:rPr>
+          <w:rFonts w:hint="eastAsia"/>
+        </w:rPr>
+      </w:pPr>
+      <w:r>
+        <w:rPr>
+          <w:rFonts w:hint="eastAsia"/>
+        </w:rPr>
+        <w:t xml:space="preserve">- </w:t>
+      </w:r>
+      <w:r>
+        <w:rPr>
+          <w:rFonts w:hint="eastAsia"/>
+        </w:rPr>
+        <w:t>适用于需要快速读取和</w:t>
+      </w:r>
+      <w:r>
+        <w:rPr>
+          <w:rFonts w:hint="eastAsia"/>
+        </w:rPr>
+        <w:t xml:space="preserve"> ACID </w:t>
+      </w:r>
+      <w:r>
+        <w:rPr>
+          <w:rFonts w:hint="eastAsia"/>
+        </w:rPr>
+        <w:t>支持的场景，常见于配置存储、嵌入式系统等。</w:t>
+      </w:r>
+    </w:p>
+    <w:p>
+      <w:pPr>
+        <w:ind w:firstLine="420"/>
+        <w:rPr>
+          <w:rFonts w:hint="eastAsia"/>
+          <w:b/>
+          <w:bCs/>
+        </w:rPr>
+      </w:pPr>
+      <w:r>
+        <w:rPr>
+          <w:rFonts w:hint="eastAsia"/>
+          <w:b/>
+          <w:bCs/>
+        </w:rPr>
+        <w:t xml:space="preserve">- </w:t>
+      </w:r>
+      <w:r>
+        <w:rPr>
+          <w:rFonts w:hint="eastAsia"/>
+          <w:b/>
+          <w:bCs/>
+        </w:rPr>
+        <w:t>开源地址：</w:t>
+      </w:r>
+    </w:p>
+    <w:p>
+      <w:pPr>
+        <w:ind w:firstLine="420"/>
+      </w:pPr>
+      <w:r>
+        <w:t xml:space="preserve">- [LMDB </w:t>
+      </w:r>
+      <w:proofErr w:type="gramStart"/>
+      <w:r>
+        <w:t>GitHub](</w:t>
+      </w:r>
+      <w:proofErr w:type="gramEnd"/>
+      <w:r>
+        <w:t>https://github.com/LMDB/lmdb)</w:t>
+      </w:r>
+    </w:p>
+    <w:p/>
+    <w:p>
+      <w:pPr>
+        <w:pStyle w:val="4"/>
+        <w:rPr>
+          <w:rFonts w:hint="eastAsia"/>
+        </w:rPr>
+      </w:pPr>
+      <w:proofErr w:type="spellStart"/>
+      <w:r>
+        <w:rPr>
+          <w:rFonts w:hint="eastAsia"/>
+        </w:rPr>
+        <w:t>RocksDB</w:t>
+      </w:r>
+      <w:proofErr w:type="spellEnd"/>
+    </w:p>
+    <w:p>
+      <w:pPr>
+        <w:ind w:firstLine="420"/>
+        <w:rPr>
+          <w:rFonts w:hint="eastAsia"/>
+          <w:b/>
+          <w:bCs/>
+        </w:rPr>
+      </w:pPr>
+      <w:r>
+        <w:rPr>
+          <w:rFonts w:hint="eastAsia"/>
+          <w:b/>
+          <w:bCs/>
+        </w:rPr>
+        <w:t xml:space="preserve">- </w:t>
+      </w:r>
+      <w:r>
+        <w:rPr>
+          <w:rFonts w:hint="eastAsia"/>
+          <w:b/>
+          <w:bCs/>
+        </w:rPr>
+        <w:t>简介：</w:t>
+      </w:r>
+    </w:p>
+    <w:p>
+      <w:pPr>
+        <w:ind w:firstLine="420"/>
+        <w:rPr>
+          <w:rFonts w:hint="eastAsia"/>
+        </w:rPr>
+      </w:pPr>
+      <w:r>
+        <w:rPr>
+          <w:rFonts w:hint="eastAsia"/>
+        </w:rPr>
+        <w:lastRenderedPageBreak/>
+        <w:t xml:space="preserve">- </w:t>
+      </w:r>
+      <w:proofErr w:type="spellStart"/>
+      <w:r>
+        <w:rPr>
+          <w:rFonts w:hint="eastAsia"/>
+        </w:rPr>
+        <w:t>RocksDB</w:t>
+      </w:r>
+      <w:proofErr w:type="spellEnd"/>
+      <w:r>
+        <w:rPr>
+          <w:rFonts w:hint="eastAsia"/>
+        </w:rPr>
+        <w:t xml:space="preserve"> </w:t>
+      </w:r>
+      <w:r>
+        <w:rPr>
+          <w:rFonts w:hint="eastAsia"/>
+        </w:rPr>
+        <w:t>是由</w:t>
+      </w:r>
+      <w:r>
+        <w:rPr>
+          <w:rFonts w:hint="eastAsia"/>
+        </w:rPr>
+        <w:t xml:space="preserve"> Facebook </w:t>
+      </w:r>
+      <w:r>
+        <w:rPr>
+          <w:rFonts w:hint="eastAsia"/>
+        </w:rPr>
+        <w:t>开发的高性能嵌入式键值数据库，基于</w:t>
+      </w:r>
+      <w:r>
+        <w:rPr>
+          <w:rFonts w:hint="eastAsia"/>
+        </w:rPr>
+        <w:t xml:space="preserve"> LSM </w:t>
+      </w:r>
+      <w:r>
+        <w:rPr>
+          <w:rFonts w:hint="eastAsia"/>
+        </w:rPr>
+        <w:t>树实现。它的性能在高写入负载和大规模数据存储上表现优秀，广泛用于分布式系统中。尽管它通常作为分布式系统的存储引擎使用，</w:t>
+      </w:r>
+      <w:proofErr w:type="spellStart"/>
+      <w:r>
+        <w:rPr>
+          <w:rFonts w:hint="eastAsia"/>
+        </w:rPr>
+        <w:t>RocksDB</w:t>
+      </w:r>
+      <w:proofErr w:type="spellEnd"/>
+      <w:r>
+        <w:rPr>
+          <w:rFonts w:hint="eastAsia"/>
+        </w:rPr>
+        <w:t xml:space="preserve"> </w:t>
+      </w:r>
+      <w:r>
+        <w:rPr>
+          <w:rFonts w:hint="eastAsia"/>
+        </w:rPr>
+        <w:t>也可以作为单机存储引擎嵌入到应用中。</w:t>
+      </w:r>
+    </w:p>
+    <w:p>
+      <w:pPr>
+        <w:ind w:firstLine="420"/>
+        <w:rPr>
+          <w:rFonts w:hint="eastAsia"/>
+          <w:b/>
+          <w:bCs/>
+        </w:rPr>
+      </w:pPr>
+      <w:r>
+        <w:rPr>
+          <w:rFonts w:hint="eastAsia"/>
+          <w:b/>
+          <w:bCs/>
+        </w:rPr>
+        <w:t xml:space="preserve">- </w:t>
+      </w:r>
+      <w:r>
+        <w:rPr>
+          <w:rFonts w:hint="eastAsia"/>
+          <w:b/>
+          <w:bCs/>
+        </w:rPr>
+        <w:t>特点：</w:t>
+      </w:r>
+    </w:p>
+    <w:p>
+      <w:pPr>
+        <w:ind w:firstLine="420"/>
+        <w:rPr>
+          <w:rFonts w:hint="eastAsia"/>
+        </w:rPr>
+      </w:pPr>
+      <w:r>
+        <w:rPr>
+          <w:rFonts w:hint="eastAsia"/>
+        </w:rPr>
+        <w:t>1</w:t>
+      </w:r>
+      <w:r>
+        <w:rPr>
+          <w:rFonts w:hint="eastAsia"/>
+        </w:rPr>
+        <w:t>、</w:t>
+      </w:r>
+      <w:r>
+        <w:rPr>
+          <w:rFonts w:hint="eastAsia"/>
+        </w:rPr>
+        <w:t>高效的写入性能：</w:t>
+      </w:r>
+      <w:r>
+        <w:rPr>
+          <w:rFonts w:hint="eastAsia"/>
+        </w:rPr>
+        <w:t xml:space="preserve">LSM </w:t>
+      </w:r>
+      <w:r>
+        <w:rPr>
+          <w:rFonts w:hint="eastAsia"/>
+        </w:rPr>
+        <w:t>树结构使得</w:t>
+      </w:r>
+      <w:r>
+        <w:rPr>
+          <w:rFonts w:hint="eastAsia"/>
+        </w:rPr>
+        <w:t xml:space="preserve"> </w:t>
+      </w:r>
+      <w:proofErr w:type="spellStart"/>
+      <w:r>
+        <w:rPr>
+          <w:rFonts w:hint="eastAsia"/>
+        </w:rPr>
+        <w:t>RocksDB</w:t>
+      </w:r>
+      <w:proofErr w:type="spellEnd"/>
+      <w:r>
+        <w:rPr>
+          <w:rFonts w:hint="eastAsia"/>
+        </w:rPr>
+        <w:t xml:space="preserve"> </w:t>
+      </w:r>
+      <w:r>
+        <w:rPr>
+          <w:rFonts w:hint="eastAsia"/>
+        </w:rPr>
+        <w:t>适用于高频写操作的场景。</w:t>
+      </w:r>
+    </w:p>
+    <w:p>
+      <w:pPr>
+        <w:ind w:firstLine="420"/>
+        <w:rPr>
+          <w:rFonts w:hint="eastAsia"/>
+        </w:rPr>
+      </w:pPr>
+      <w:r>
+        <w:rPr>
+          <w:rFonts w:hint="eastAsia"/>
+        </w:rPr>
+        <w:t>2</w:t>
+      </w:r>
+      <w:r>
+        <w:rPr>
+          <w:rFonts w:hint="eastAsia"/>
+        </w:rPr>
+        <w:t>、</w:t>
+      </w:r>
+      <w:r>
+        <w:rPr>
+          <w:rFonts w:hint="eastAsia"/>
+        </w:rPr>
+        <w:t>压缩和合并：提供多种压缩算法和合并策略，优化存储空间。</w:t>
+      </w:r>
+    </w:p>
+    <w:p>
+      <w:pPr>
+        <w:ind w:firstLine="420"/>
+      </w:pPr>
+      <w:r>
+        <w:rPr>
+          <w:rFonts w:hint="eastAsia"/>
+        </w:rPr>
+        <w:t>3</w:t>
+      </w:r>
+      <w:r>
+        <w:rPr>
+          <w:rFonts w:hint="eastAsia"/>
+        </w:rPr>
+        <w:t>、</w:t>
+      </w:r>
+      <w:r>
+        <w:rPr>
+          <w:rFonts w:hint="eastAsia"/>
+        </w:rPr>
+        <w:t>事务支持：通过</w:t>
+      </w:r>
+      <w:r>
+        <w:rPr>
+          <w:rFonts w:hint="eastAsia"/>
+        </w:rPr>
+        <w:t xml:space="preserve"> Write-Ahead Log</w:t>
+      </w:r>
+      <w:r>
+        <w:rPr>
+          <w:rFonts w:hint="eastAsia"/>
+        </w:rPr>
+        <w:t>（</w:t>
+      </w:r>
+      <w:r>
+        <w:rPr>
+          <w:rFonts w:hint="eastAsia"/>
+        </w:rPr>
+        <w:t>WAL</w:t>
+      </w:r>
+      <w:r>
+        <w:rPr>
+          <w:rFonts w:hint="eastAsia"/>
+        </w:rPr>
+        <w:t>）和原子写入确保数据一致性。</w:t>
+      </w:r>
+      <w:r>
+        <w:t xml:space="preserve"> </w:t>
+      </w:r>
+    </w:p>
+    <w:p>
+      <w:pPr>
+        <w:ind w:firstLine="420"/>
+        <w:rPr>
+          <w:rFonts w:hint="eastAsia"/>
+          <w:b/>
+          <w:bCs/>
+        </w:rPr>
+      </w:pPr>
+      <w:r>
+        <w:rPr>
+          <w:rFonts w:hint="eastAsia"/>
+          <w:b/>
+          <w:bCs/>
+        </w:rPr>
+        <w:t xml:space="preserve">- </w:t>
+      </w:r>
+      <w:r>
+        <w:rPr>
+          <w:rFonts w:hint="eastAsia"/>
+          <w:b/>
+          <w:bCs/>
+        </w:rPr>
+        <w:t>适用场景：</w:t>
+      </w:r>
+    </w:p>
+    <w:p>
+      <w:pPr>
+        <w:rPr>
+          <w:rFonts w:hint="eastAsia"/>
+        </w:rPr>
+      </w:pPr>
+      <w:r>
+        <w:rPr>
+          <w:rFonts w:hint="eastAsia"/>
+        </w:rPr>
+        <w:t xml:space="preserve">  - </w:t>
+      </w:r>
+      <w:r>
+        <w:rPr>
+          <w:rFonts w:hint="eastAsia"/>
+        </w:rPr>
+        <w:t>用于高吞吐量、低延迟的数据存储和日志系统，适用于各种需要高效键值存储的场景。</w:t>
+      </w:r>
+    </w:p>
+    <w:p>
+      <w:pPr>
+        <w:ind w:firstLine="420"/>
+        <w:rPr>
+          <w:rFonts w:hint="eastAsia"/>
+          <w:b/>
+          <w:bCs/>
+        </w:rPr>
+      </w:pPr>
+      <w:r>
+        <w:rPr>
+          <w:rFonts w:hint="eastAsia"/>
+          <w:b/>
+          <w:bCs/>
+        </w:rPr>
+        <w:t xml:space="preserve">- </w:t>
+      </w:r>
+      <w:r>
+        <w:rPr>
+          <w:rFonts w:hint="eastAsia"/>
+          <w:b/>
+          <w:bCs/>
+        </w:rPr>
+        <w:t>开源地址：</w:t>
+      </w:r>
+    </w:p>
+    <w:p>
+      <w:pPr>
+        <w:ind w:firstLine="420"/>
+      </w:pPr>
+      <w:r>
+        <w:t>- [</w:t>
+      </w:r>
+      <w:proofErr w:type="spellStart"/>
+      <w:r>
+        <w:t>RocksDB</w:t>
+      </w:r>
+      <w:proofErr w:type="spellEnd"/>
+      <w:r>
+        <w:t xml:space="preserve"> </w:t>
+      </w:r>
+      <w:proofErr w:type="gramStart"/>
+      <w:r>
+        <w:t>GitHub](</w:t>
+      </w:r>
+      <w:proofErr w:type="gramEnd"/>
+      <w:r>
+        <w:t>https://github.com/facebook/rocksdb)</w:t>
+      </w:r>
+    </w:p>
+    <w:p/>
+    <w:p>
+      <w:pPr>
+        <w:pStyle w:val="4"/>
+      </w:pPr>
+      <w:proofErr w:type="spellStart"/>
+      <w:r>
+        <w:t>HyperLevelDB</w:t>
+      </w:r>
+      <w:proofErr w:type="spellEnd"/>
+    </w:p>
+    <w:p>
+      <w:pPr>
+        <w:ind w:firstLine="420"/>
+        <w:rPr>
+          <w:rFonts w:hint="eastAsia"/>
+          <w:b/>
+          <w:bCs/>
+        </w:rPr>
+      </w:pPr>
+      <w:r>
+        <w:rPr>
+          <w:rFonts w:hint="eastAsia"/>
+          <w:b/>
+          <w:bCs/>
+        </w:rPr>
+        <w:t xml:space="preserve">- </w:t>
+      </w:r>
+      <w:r>
+        <w:rPr>
+          <w:rFonts w:hint="eastAsia"/>
+          <w:b/>
+          <w:bCs/>
+        </w:rPr>
+        <w:t>简介：</w:t>
+      </w:r>
+    </w:p>
+    <w:p>
+      <w:pPr>
+        <w:ind w:firstLine="420"/>
+        <w:rPr>
+          <w:rFonts w:hint="eastAsia"/>
+        </w:rPr>
+      </w:pPr>
+      <w:r>
+        <w:rPr>
+          <w:rFonts w:hint="eastAsia"/>
+        </w:rPr>
+        <w:t xml:space="preserve">- </w:t>
+      </w:r>
+      <w:proofErr w:type="spellStart"/>
+      <w:r>
+        <w:rPr>
+          <w:rFonts w:hint="eastAsia"/>
+        </w:rPr>
+        <w:t>HyperLevelDB</w:t>
+      </w:r>
+      <w:proofErr w:type="spellEnd"/>
+      <w:r>
+        <w:rPr>
+          <w:rFonts w:hint="eastAsia"/>
+        </w:rPr>
+        <w:t xml:space="preserve"> </w:t>
+      </w:r>
+      <w:r>
+        <w:rPr>
+          <w:rFonts w:hint="eastAsia"/>
+        </w:rPr>
+        <w:t>是一个开源的键值存储系统，是</w:t>
+      </w:r>
+      <w:r>
+        <w:rPr>
+          <w:rFonts w:hint="eastAsia"/>
+        </w:rPr>
+        <w:t xml:space="preserve"> </w:t>
+      </w:r>
+      <w:proofErr w:type="spellStart"/>
+      <w:r>
+        <w:rPr>
+          <w:rFonts w:hint="eastAsia"/>
+        </w:rPr>
+        <w:t>LevelDB</w:t>
+      </w:r>
+      <w:proofErr w:type="spellEnd"/>
+      <w:r>
+        <w:rPr>
+          <w:rFonts w:hint="eastAsia"/>
+        </w:rPr>
+        <w:t xml:space="preserve"> </w:t>
+      </w:r>
+      <w:r>
+        <w:rPr>
+          <w:rFonts w:hint="eastAsia"/>
+        </w:rPr>
+        <w:t>的一个高性能分支，使用</w:t>
+      </w:r>
+      <w:r>
+        <w:rPr>
+          <w:rFonts w:hint="eastAsia"/>
+        </w:rPr>
+        <w:t xml:space="preserve"> LSM </w:t>
+      </w:r>
+      <w:r>
+        <w:rPr>
+          <w:rFonts w:hint="eastAsia"/>
+        </w:rPr>
+        <w:t>树结构进行存储。它的设计优化了</w:t>
+      </w:r>
+      <w:r>
+        <w:rPr>
+          <w:rFonts w:hint="eastAsia"/>
+        </w:rPr>
+        <w:t xml:space="preserve"> </w:t>
+      </w:r>
+      <w:proofErr w:type="spellStart"/>
+      <w:r>
+        <w:rPr>
+          <w:rFonts w:hint="eastAsia"/>
+        </w:rPr>
+        <w:t>LevelDB</w:t>
+      </w:r>
+      <w:proofErr w:type="spellEnd"/>
+      <w:r>
+        <w:rPr>
+          <w:rFonts w:hint="eastAsia"/>
+        </w:rPr>
+        <w:t xml:space="preserve"> </w:t>
+      </w:r>
+      <w:r>
+        <w:rPr>
+          <w:rFonts w:hint="eastAsia"/>
+        </w:rPr>
+        <w:t>的性能，尤其在多核和多线程环境下的表现。</w:t>
+      </w:r>
+    </w:p>
+    <w:p>
+      <w:pPr>
+        <w:ind w:firstLine="420"/>
+        <w:rPr>
+          <w:rFonts w:hint="eastAsia"/>
+          <w:b/>
+          <w:bCs/>
+        </w:rPr>
+      </w:pPr>
+      <w:r>
+        <w:rPr>
+          <w:rFonts w:hint="eastAsia"/>
+          <w:b/>
+          <w:bCs/>
+        </w:rPr>
+        <w:t xml:space="preserve">- </w:t>
+      </w:r>
+      <w:r>
+        <w:rPr>
+          <w:rFonts w:hint="eastAsia"/>
+          <w:b/>
+          <w:bCs/>
+        </w:rPr>
+        <w:t>特点：</w:t>
+      </w:r>
+    </w:p>
+    <w:p>
+      <w:pPr>
+        <w:ind w:firstLine="420"/>
+        <w:rPr>
+          <w:rFonts w:hint="eastAsia"/>
+        </w:rPr>
+      </w:pPr>
+      <w:r>
+        <w:rPr>
+          <w:rFonts w:hint="eastAsia"/>
+        </w:rPr>
+        <w:t>1</w:t>
+      </w:r>
+      <w:r>
+        <w:rPr>
+          <w:rFonts w:hint="eastAsia"/>
+        </w:rPr>
+        <w:t>、</w:t>
+      </w:r>
+      <w:r>
+        <w:rPr>
+          <w:rFonts w:hint="eastAsia"/>
+        </w:rPr>
+        <w:t>性能优化：在</w:t>
+      </w:r>
+      <w:r>
+        <w:rPr>
+          <w:rFonts w:hint="eastAsia"/>
+        </w:rPr>
+        <w:t xml:space="preserve"> </w:t>
+      </w:r>
+      <w:proofErr w:type="spellStart"/>
+      <w:r>
+        <w:rPr>
+          <w:rFonts w:hint="eastAsia"/>
+        </w:rPr>
+        <w:t>LevelDB</w:t>
+      </w:r>
+      <w:proofErr w:type="spellEnd"/>
+      <w:r>
+        <w:rPr>
+          <w:rFonts w:hint="eastAsia"/>
+        </w:rPr>
+        <w:t xml:space="preserve"> </w:t>
+      </w:r>
+      <w:r>
+        <w:rPr>
+          <w:rFonts w:hint="eastAsia"/>
+        </w:rPr>
+        <w:t>基础上进行性能提升，特别在并发写入方面。</w:t>
+      </w:r>
+    </w:p>
+    <w:p>
+      <w:pPr>
+        <w:ind w:firstLine="420"/>
+        <w:rPr>
+          <w:rFonts w:hint="eastAsia"/>
+        </w:rPr>
+      </w:pPr>
+      <w:r>
+        <w:rPr>
+          <w:rFonts w:hint="eastAsia"/>
+        </w:rPr>
+        <w:t>2</w:t>
+      </w:r>
+      <w:r>
+        <w:rPr>
+          <w:rFonts w:hint="eastAsia"/>
+        </w:rPr>
+        <w:t>、</w:t>
+      </w:r>
+      <w:r>
+        <w:rPr>
+          <w:rFonts w:hint="eastAsia"/>
+        </w:rPr>
+        <w:t>小巧高效：轻量级设计，适合嵌入式系统。</w:t>
+      </w:r>
+    </w:p>
+    <w:p>
+      <w:pPr>
+        <w:ind w:firstLine="420"/>
+      </w:pPr>
+      <w:r>
+        <w:rPr>
+          <w:rFonts w:hint="eastAsia"/>
+        </w:rPr>
+        <w:t>3</w:t>
+      </w:r>
+      <w:r>
+        <w:rPr>
+          <w:rFonts w:hint="eastAsia"/>
+        </w:rPr>
+        <w:t>、</w:t>
+      </w:r>
+      <w:r>
+        <w:rPr>
+          <w:rFonts w:hint="eastAsia"/>
+        </w:rPr>
+        <w:t>持久化和压缩：支持写前日志（</w:t>
+      </w:r>
+      <w:r>
+        <w:rPr>
+          <w:rFonts w:hint="eastAsia"/>
+        </w:rPr>
+        <w:t>WAL</w:t>
+      </w:r>
+      <w:r>
+        <w:rPr>
+          <w:rFonts w:hint="eastAsia"/>
+        </w:rPr>
+        <w:t>）和自定义的压缩算法。</w:t>
+      </w:r>
+    </w:p>
+    <w:p>
+      <w:pPr>
+        <w:ind w:firstLine="420"/>
+        <w:rPr>
+          <w:rFonts w:hint="eastAsia"/>
+          <w:b/>
+          <w:bCs/>
+        </w:rPr>
+      </w:pPr>
+      <w:r>
+        <w:rPr>
+          <w:rFonts w:hint="eastAsia"/>
+          <w:b/>
+          <w:bCs/>
+        </w:rPr>
+        <w:t xml:space="preserve">- </w:t>
+      </w:r>
+      <w:r>
+        <w:rPr>
+          <w:rFonts w:hint="eastAsia"/>
+          <w:b/>
+          <w:bCs/>
+        </w:rPr>
+        <w:t>适用场景：</w:t>
+      </w:r>
+    </w:p>
+    <w:p>
+      <w:pPr>
+        <w:ind w:firstLine="420"/>
+      </w:pPr>
+      <w:r>
+        <w:rPr>
+          <w:rFonts w:hint="eastAsia"/>
+        </w:rPr>
+        <w:t xml:space="preserve">- </w:t>
+      </w:r>
+      <w:r>
+        <w:rPr>
+          <w:rFonts w:hint="eastAsia"/>
+        </w:rPr>
+        <w:t>嵌入式数据库、高性能缓存系统、日志存储等。</w:t>
+      </w:r>
+    </w:p>
+    <w:p>
+      <w:pPr>
+        <w:ind w:firstLine="420"/>
+        <w:rPr>
+          <w:rFonts w:hint="eastAsia"/>
+          <w:b/>
+          <w:bCs/>
+        </w:rPr>
+      </w:pPr>
+      <w:r>
+        <w:rPr>
+          <w:rFonts w:hint="eastAsia"/>
+          <w:b/>
+          <w:bCs/>
+        </w:rPr>
+        <w:t xml:space="preserve">- </w:t>
+      </w:r>
+      <w:r>
+        <w:rPr>
+          <w:rFonts w:hint="eastAsia"/>
+          <w:b/>
+          <w:bCs/>
+        </w:rPr>
+        <w:t>开源地址：</w:t>
+      </w:r>
+    </w:p>
+    <w:p>
+      <w:pPr>
+        <w:ind w:firstLine="420"/>
+      </w:pPr>
+      <w:r>
+        <w:t>- [</w:t>
+      </w:r>
+      <w:proofErr w:type="spellStart"/>
+      <w:r>
+        <w:t>HyperLevelDB</w:t>
+      </w:r>
+      <w:proofErr w:type="spellEnd"/>
+      <w:r>
+        <w:t xml:space="preserve"> </w:t>
+      </w:r>
+      <w:proofErr w:type="gramStart"/>
+      <w:r>
+        <w:t>GitHub](</w:t>
+      </w:r>
+      <w:proofErr w:type="gramEnd"/>
+      <w:r>
+        <w:t>https://github.com/google/leveldb)</w:t>
+      </w:r>
+    </w:p>
+    <w:p/>
+    <w:p>
+      <w:pPr>
+        <w:pStyle w:val="4"/>
+        <w:rPr>
+          <w:rFonts w:hint="eastAsia"/>
+        </w:rPr>
+      </w:pPr>
+      <w:r>
+        <w:rPr>
+          <w:rFonts w:hint="eastAsia"/>
+        </w:rPr>
+        <w:lastRenderedPageBreak/>
+        <w:t>总结</w:t>
+      </w:r>
+    </w:p>
+    <w:p>
+      <w:pPr>
+        <w:ind w:firstLine="420"/>
+        <w:rPr>
+          <w:rFonts w:hint="eastAsia"/>
+        </w:rPr>
+      </w:pPr>
+      <w:r>
+        <w:rPr>
+          <w:rFonts w:hint="eastAsia"/>
+        </w:rPr>
+        <w:t>对于单机</w:t>
+      </w:r>
+      <w:r>
+        <w:rPr>
+          <w:rFonts w:hint="eastAsia"/>
+        </w:rPr>
+        <w:t xml:space="preserve"> LSM </w:t>
+      </w:r>
+      <w:r>
+        <w:rPr>
+          <w:rFonts w:hint="eastAsia"/>
+        </w:rPr>
+        <w:t>实现，以下是一些常见的开源项目：</w:t>
+      </w:r>
+    </w:p>
+    <w:p>
+      <w:pPr>
+        <w:ind w:firstLine="420"/>
+        <w:rPr>
+          <w:rFonts w:hint="eastAsia"/>
+        </w:rPr>
+      </w:pPr>
+      <w:r>
+        <w:rPr>
+          <w:rFonts w:hint="eastAsia"/>
+        </w:rPr>
+        <w:t>- Pebble</w:t>
+      </w:r>
+      <w:r>
+        <w:rPr>
+          <w:rFonts w:hint="eastAsia"/>
+        </w:rPr>
+        <w:t>：适用于需要嵌入式存储和高效读写的小型应用，尤其是嵌入式数据库系统。</w:t>
+      </w:r>
+    </w:p>
+    <w:p>
+      <w:pPr>
+        <w:ind w:firstLine="420"/>
+        <w:rPr>
+          <w:rFonts w:hint="eastAsia"/>
+        </w:rPr>
+      </w:pPr>
+      <w:r>
+        <w:rPr>
+          <w:rFonts w:hint="eastAsia"/>
+        </w:rPr>
+        <w:t xml:space="preserve">- </w:t>
+      </w:r>
+      <w:proofErr w:type="spellStart"/>
+      <w:r>
+        <w:rPr>
+          <w:rFonts w:hint="eastAsia"/>
+        </w:rPr>
+        <w:t>LevelDB</w:t>
+      </w:r>
+      <w:proofErr w:type="spellEnd"/>
+      <w:r>
+        <w:rPr>
+          <w:rFonts w:hint="eastAsia"/>
+        </w:rPr>
+        <w:t>：轻量级、简单易用的存储引擎，适合小型应用和低资源消耗的嵌入式系统。</w:t>
+      </w:r>
+    </w:p>
+    <w:p>
+      <w:pPr>
+        <w:ind w:firstLine="420"/>
+        <w:rPr>
+          <w:rFonts w:hint="eastAsia"/>
+        </w:rPr>
+      </w:pPr>
+      <w:r>
+        <w:rPr>
+          <w:rFonts w:hint="eastAsia"/>
+        </w:rPr>
+        <w:t>- Badger</w:t>
+      </w:r>
+      <w:r>
+        <w:rPr>
+          <w:rFonts w:hint="eastAsia"/>
+        </w:rPr>
+        <w:t>：高并发写入优化，适合高吞吐量、实时数据处理场景。</w:t>
+      </w:r>
+    </w:p>
+    <w:p>
+      <w:pPr>
+        <w:ind w:firstLine="420"/>
+        <w:rPr>
+          <w:rFonts w:hint="eastAsia"/>
+        </w:rPr>
+      </w:pPr>
+      <w:r>
+        <w:rPr>
+          <w:rFonts w:hint="eastAsia"/>
+        </w:rPr>
+        <w:t>- LMDB</w:t>
+      </w:r>
+      <w:r>
+        <w:rPr>
+          <w:rFonts w:hint="eastAsia"/>
+        </w:rPr>
+        <w:t>：特别适合读取密集型应用，提供</w:t>
+      </w:r>
+      <w:r>
+        <w:rPr>
+          <w:rFonts w:hint="eastAsia"/>
+        </w:rPr>
+        <w:t xml:space="preserve"> ACID </w:t>
+      </w:r>
+      <w:r>
+        <w:rPr>
+          <w:rFonts w:hint="eastAsia"/>
+        </w:rPr>
+        <w:t>支持。</w:t>
+      </w:r>
+    </w:p>
+    <w:p>
+      <w:pPr>
+        <w:ind w:firstLine="420"/>
+        <w:rPr>
+          <w:rFonts w:hint="eastAsia"/>
+        </w:rPr>
+      </w:pPr>
+      <w:r>
+        <w:rPr>
+          <w:rFonts w:hint="eastAsia"/>
+        </w:rPr>
+        <w:t xml:space="preserve">- </w:t>
+      </w:r>
+      <w:proofErr w:type="spellStart"/>
+      <w:r>
+        <w:rPr>
+          <w:rFonts w:hint="eastAsia"/>
+        </w:rPr>
+        <w:t>RocksDB</w:t>
+      </w:r>
+      <w:proofErr w:type="spellEnd"/>
+      <w:r>
+        <w:rPr>
+          <w:rFonts w:hint="eastAsia"/>
+        </w:rPr>
+        <w:t>：虽然一般用于分布式系统，但也可作为单机存储引擎，适合高吞吐量和大规模数据存储。</w:t>
+      </w:r>
+    </w:p>
+    <w:p>
+      <w:pPr>
+        <w:ind w:firstLine="420"/>
+        <w:rPr>
+          <w:rFonts w:hint="eastAsia"/>
+        </w:rPr>
+      </w:pPr>
+      <w:r>
+        <w:rPr>
+          <w:rFonts w:hint="eastAsia"/>
+        </w:rPr>
+        <w:t xml:space="preserve">- </w:t>
+      </w:r>
+      <w:proofErr w:type="spellStart"/>
+      <w:r>
+        <w:rPr>
+          <w:rFonts w:hint="eastAsia"/>
+        </w:rPr>
+        <w:t>HyperLevelDB</w:t>
+      </w:r>
+      <w:proofErr w:type="spellEnd"/>
+      <w:r>
+        <w:rPr>
+          <w:rFonts w:hint="eastAsia"/>
+        </w:rPr>
+        <w:t>：性能优化的</w:t>
+      </w:r>
+      <w:r>
+        <w:rPr>
+          <w:rFonts w:hint="eastAsia"/>
+        </w:rPr>
+        <w:t xml:space="preserve"> </w:t>
+      </w:r>
+      <w:proofErr w:type="spellStart"/>
+      <w:r>
+        <w:rPr>
+          <w:rFonts w:hint="eastAsia"/>
+        </w:rPr>
+        <w:t>LevelDB</w:t>
+      </w:r>
+      <w:proofErr w:type="spellEnd"/>
+      <w:r>
+        <w:rPr>
+          <w:rFonts w:hint="eastAsia"/>
+        </w:rPr>
+        <w:t xml:space="preserve"> </w:t>
+      </w:r>
+      <w:r>
+        <w:rPr>
+          <w:rFonts w:hint="eastAsia"/>
+        </w:rPr>
+        <w:t>分支，适用于高性能需求的嵌入式应用。</w:t>
+      </w:r>
+    </w:p>
+    <w:p>
+      <w:pPr>
+        <w:ind w:firstLine="420"/>
+        <w:rPr>
+          <w:rFonts w:hint="eastAsia"/>
+        </w:rPr>
+      </w:pPr>
+      <w:r>
+        <w:rPr>
+          <w:rFonts w:hint="eastAsia"/>
+        </w:rPr>
+        <w:t>选择合适的实现取决于你的应用场景、并发需求和资源限制。</w:t>
+      </w:r>
+    </w:p>
+    <w:p>
+      <w:pPr>
         <w:pStyle w:val="3"/>
-        <w:rPr>
-          <w:rFonts w:hint="eastAsia"/>
-        </w:rPr>
       </w:pPr>
       <w:r>
         <w:rPr>
@@ -6876,7 +9349,7 @@
 </file>
 
 <file path=word/endnotes.xml><?xml version="1.0" encoding="utf-8"?>
-<w:endnotes xmlns:wpc="http://schemas.microsoft.com/office/word/2010/wordprocessingCanvas" xmlns:cx="http://schemas.microsoft.com/office/drawing/2014/chartex" xmlns:cx1="http://schemas.microsoft.com/office/drawing/2015/9/8/chartex" xmlns:cx2="http://schemas.microsoft.com/office/drawing/2015/10/21/chartex" xmlns:cx3="http://schemas.microsoft.com/office/drawing/2016/5/9/chartex" xmlns:cx4="http://schemas.microsoft.com/office/drawing/2016/5/10/chartex" xmlns:cx5="http://schemas.microsoft.com/office/drawing/2016/5/11/chartex" xmlns:cx6="http://schemas.microsoft.com/office/drawing/2016/5/12/chartex" xmlns:cx7="http://schemas.microsoft.com/office/drawing/2016/5/13/chartex" xmlns:cx8="http://schemas.microsoft.com/office/drawing/2016/5/14/chartex" xmlns:mc="http://schemas.openxmlformats.org/markup-compatibility/2006" xmlns:aink="http://schemas.microsoft.com/office/drawing/2016/ink" xmlns:am3d="http://schemas.microsoft.com/office/drawing/2017/model3d" xmlns:o="urn:schemas-microsoft-com:office:office" xmlns:oel="http://schemas.microsoft.com/office/2019/extlst" xmlns:r="http://schemas.openxmlformats.org/officeDocument/2006/relationships" xmlns:m="http://schemas.openxmlformats.org/officeDocument/2006/math" xmlns:v="urn:schemas-microsoft-com:vml" xmlns:wp14="http://schemas.microsoft.com/office/word/2010/wordprocessingDrawing" xmlns:wp="http://schemas.openxmlformats.org/drawingml/2006/wordprocessingDrawing" xmlns:w10="urn:schemas-microsoft-com:office:word" xmlns:w="http://schemas.openxmlformats.org/wordprocessingml/2006/main" xmlns:w14="http://schemas.microsoft.com/office/word/2010/wordml" xmlns:w15="http://schemas.microsoft.com/office/word/2012/wordml" xmlns:w16cex="http://schemas.microsoft.com/office/word/2018/wordml/cex" xmlns:w16cid="http://schemas.microsoft.com/office/word/2016/wordml/cid" xmlns:w16="http://schemas.microsoft.com/office/word/2018/wordml" xmlns:w16sdtdh="http://schemas.microsoft.com/office/word/2020/wordml/sdtdatahash" xmlns:w16se="http://schemas.microsoft.com/office/word/2015/wordml/symex" xmlns:wpg="http://schemas.microsoft.com/office/word/2010/wordprocessingGroup" xmlns:wpi="http://schemas.microsoft.com/office/word/2010/wordprocessingInk" xmlns:wne="http://schemas.microsoft.com/office/word/2006/wordml" xmlns:wps="http://schemas.microsoft.com/office/word/2010/wordprocessingShape" mc:Ignorable="w14 w15 w16se w16cid w16 w16cex w16sdtdh wp14">
+<w:endnotes xmlns:wpc="http://schemas.microsoft.com/office/word/2010/wordprocessingCanvas" xmlns:cx="http://schemas.microsoft.com/office/drawing/2014/chartex" xmlns:cx1="http://schemas.microsoft.com/office/drawing/2015/9/8/chartex" xmlns:cx2="http://schemas.microsoft.com/office/drawing/2015/10/21/chartex" xmlns:cx3="http://schemas.microsoft.com/office/drawing/2016/5/9/chartex" xmlns:cx4="http://schemas.microsoft.com/office/drawing/2016/5/10/chartex" xmlns:cx5="http://schemas.microsoft.com/office/drawing/2016/5/11/chartex" xmlns:cx6="http://schemas.microsoft.com/office/drawing/2016/5/12/chartex" xmlns:cx7="http://schemas.microsoft.com/office/drawing/2016/5/13/chartex" xmlns:cx8="http://schemas.microsoft.com/office/drawing/2016/5/14/chartex" xmlns:mc="http://schemas.openxmlformats.org/markup-compatibility/2006" xmlns:aink="http://schemas.microsoft.com/office/drawing/2016/ink" xmlns:am3d="http://schemas.microsoft.com/office/drawing/2017/model3d" xmlns:o="urn:schemas-microsoft-com:office:office" xmlns:oel="http://schemas.microsoft.com/office/2019/extlst" xmlns:r="http://schemas.openxmlformats.org/officeDocument/2006/relationships" xmlns:m="http://schemas.openxmlformats.org/officeDocument/2006/math" xmlns:v="urn:schemas-microsoft-com:vml" xmlns:wp14="http://schemas.microsoft.com/office/word/2010/wordprocessingDrawing" xmlns:wp="http://schemas.openxmlformats.org/drawingml/2006/wordprocessingDrawing" xmlns:w10="urn:schemas-microsoft-com:office:word" xmlns:w="http://schemas.openxmlformats.org/wordprocessingml/2006/main" xmlns:w14="http://schemas.microsoft.com/office/word/2010/wordml" xmlns:w15="http://schemas.microsoft.com/office/word/2012/wordml" xmlns:w16cex="http://schemas.microsoft.com/office/word/2018/wordml/cex" xmlns:w16cid="http://schemas.microsoft.com/office/word/2016/wordml/cid" xmlns:w16="http://schemas.microsoft.com/office/word/2018/wordml" xmlns:w16du="http://schemas.microsoft.com/office/word/2023/wordml/word16du" xmlns:w16sdtdh="http://schemas.microsoft.com/office/word/2020/wordml/sdtdatahash" xmlns:w16sdtfl="http://schemas.microsoft.com/office/word/2024/wordml/sdtformatlock" xmlns:w16se="http://schemas.microsoft.com/office/word/2015/wordml/symex" xmlns:wpg="http://schemas.microsoft.com/office/word/2010/wordprocessingGroup" xmlns:wpi="http://schemas.microsoft.com/office/word/2010/wordprocessingInk" xmlns:wne="http://schemas.microsoft.com/office/word/2006/wordml" xmlns:wps="http://schemas.microsoft.com/office/word/2010/wordprocessingShape" mc:Ignorable="w14 w15 w16se w16cid w16 w16cex w16sdtdh w16sdtfl w16du wp14">
   <w:endnote w:type="separator" w:id="-1">
     <w:p>
       <w:pPr>
@@ -6901,7 +9374,7 @@
 </file>
 
 <file path=word/footnotes.xml><?xml version="1.0" encoding="utf-8"?>
-<w:footnotes xmlns:wpc="http://schemas.microsoft.com/office/word/2010/wordprocessingCanvas" xmlns:cx="http://schemas.microsoft.com/office/drawing/2014/chartex" xmlns:cx1="http://schemas.microsoft.com/office/drawing/2015/9/8/chartex" xmlns:cx2="http://schemas.microsoft.com/office/drawing/2015/10/21/chartex" xmlns:cx3="http://schemas.microsoft.com/office/drawing/2016/5/9/chartex" xmlns:cx4="http://schemas.microsoft.com/office/drawing/2016/5/10/chartex" xmlns:cx5="http://schemas.microsoft.com/office/drawing/2016/5/11/chartex" xmlns:cx6="http://schemas.microsoft.com/office/drawing/2016/5/12/chartex" xmlns:cx7="http://schemas.microsoft.com/office/drawing/2016/5/13/chartex" xmlns:cx8="http://schemas.microsoft.com/office/drawing/2016/5/14/chartex" xmlns:mc="http://schemas.openxmlformats.org/markup-compatibility/2006" xmlns:aink="http://schemas.microsoft.com/office/drawing/2016/ink" xmlns:am3d="http://schemas.microsoft.com/office/drawing/2017/model3d" xmlns:o="urn:schemas-microsoft-com:office:office" xmlns:oel="http://schemas.microsoft.com/office/2019/extlst" xmlns:r="http://schemas.openxmlformats.org/officeDocument/2006/relationships" xmlns:m="http://schemas.openxmlformats.org/officeDocument/2006/math" xmlns:v="urn:schemas-microsoft-com:vml" xmlns:wp14="http://schemas.microsoft.com/office/word/2010/wordprocessingDrawing" xmlns:wp="http://schemas.openxmlformats.org/drawingml/2006/wordprocessingDrawing" xmlns:w10="urn:schemas-microsoft-com:office:word" xmlns:w="http://schemas.openxmlformats.org/wordprocessingml/2006/main" xmlns:w14="http://schemas.microsoft.com/office/word/2010/wordml" xmlns:w15="http://schemas.microsoft.com/office/word/2012/wordml" xmlns:w16cex="http://schemas.microsoft.com/office/word/2018/wordml/cex" xmlns:w16cid="http://schemas.microsoft.com/office/word/2016/wordml/cid" xmlns:w16="http://schemas.microsoft.com/office/word/2018/wordml" xmlns:w16sdtdh="http://schemas.microsoft.com/office/word/2020/wordml/sdtdatahash" xmlns:w16se="http://schemas.microsoft.com/office/word/2015/wordml/symex" xmlns:wpg="http://schemas.microsoft.com/office/word/2010/wordprocessingGroup" xmlns:wpi="http://schemas.microsoft.com/office/word/2010/wordprocessingInk" xmlns:wne="http://schemas.microsoft.com/office/word/2006/wordml" xmlns:wps="http://schemas.microsoft.com/office/word/2010/wordprocessingShape" mc:Ignorable="w14 w15 w16se w16cid w16 w16cex w16sdtdh wp14">
+<w:footnotes xmlns:wpc="http://schemas.microsoft.com/office/word/2010/wordprocessingCanvas" xmlns:cx="http://schemas.microsoft.com/office/drawing/2014/chartex" xmlns:cx1="http://schemas.microsoft.com/office/drawing/2015/9/8/chartex" xmlns:cx2="http://schemas.microsoft.com/office/drawing/2015/10/21/chartex" xmlns:cx3="http://schemas.microsoft.com/office/drawing/2016/5/9/chartex" xmlns:cx4="http://schemas.microsoft.com/office/drawing/2016/5/10/chartex" xmlns:cx5="http://schemas.microsoft.com/office/drawing/2016/5/11/chartex" xmlns:cx6="http://schemas.microsoft.com/office/drawing/2016/5/12/chartex" xmlns:cx7="http://schemas.microsoft.com/office/drawing/2016/5/13/chartex" xmlns:cx8="http://schemas.microsoft.com/office/drawing/2016/5/14/chartex" xmlns:mc="http://schemas.openxmlformats.org/markup-compatibility/2006" xmlns:aink="http://schemas.microsoft.com/office/drawing/2016/ink" xmlns:am3d="http://schemas.microsoft.com/office/drawing/2017/model3d" xmlns:o="urn:schemas-microsoft-com:office:office" xmlns:oel="http://schemas.microsoft.com/office/2019/extlst" xmlns:r="http://schemas.openxmlformats.org/officeDocument/2006/relationships" xmlns:m="http://schemas.openxmlformats.org/officeDocument/2006/math" xmlns:v="urn:schemas-microsoft-com:vml" xmlns:wp14="http://schemas.microsoft.com/office/word/2010/wordprocessingDrawing" xmlns:wp="http://schemas.openxmlformats.org/drawingml/2006/wordprocessingDrawing" xmlns:w10="urn:schemas-microsoft-com:office:word" xmlns:w="http://schemas.openxmlformats.org/wordprocessingml/2006/main" xmlns:w14="http://schemas.microsoft.com/office/word/2010/wordml" xmlns:w15="http://schemas.microsoft.com/office/word/2012/wordml" xmlns:w16cex="http://schemas.microsoft.com/office/word/2018/wordml/cex" xmlns:w16cid="http://schemas.microsoft.com/office/word/2016/wordml/cid" xmlns:w16="http://schemas.microsoft.com/office/word/2018/wordml" xmlns:w16du="http://schemas.microsoft.com/office/word/2023/wordml/word16du" xmlns:w16sdtdh="http://schemas.microsoft.com/office/word/2020/wordml/sdtdatahash" xmlns:w16sdtfl="http://schemas.microsoft.com/office/word/2024/wordml/sdtformatlock" xmlns:w16se="http://schemas.microsoft.com/office/word/2015/wordml/symex" xmlns:wpg="http://schemas.microsoft.com/office/word/2010/wordprocessingGroup" xmlns:wpi="http://schemas.microsoft.com/office/word/2010/wordprocessingInk" xmlns:wne="http://schemas.microsoft.com/office/word/2006/wordml" xmlns:wps="http://schemas.microsoft.com/office/word/2010/wordprocessingShape" mc:Ignorable="w14 w15 w16se w16cid w16 w16cex w16sdtdh w16sdtfl w16du wp14">
   <w:footnote w:type="separator" w:id="-1">
     <w:p>
       <w:r>
@@ -6920,7 +9393,7 @@
 </file>
 
 <file path=word/numbering.xml><?xml version="1.0" encoding="utf-8"?>
-<w:numbering xmlns:wpc="http://schemas.microsoft.com/office/word/2010/wordprocessingCanvas" xmlns:cx="http://schemas.microsoft.com/office/drawing/2014/chartex" xmlns:cx1="http://schemas.microsoft.com/office/drawing/2015/9/8/chartex" xmlns:cx2="http://schemas.microsoft.com/office/drawing/2015/10/21/chartex" xmlns:cx3="http://schemas.microsoft.com/office/drawing/2016/5/9/chartex" xmlns:cx4="http://schemas.microsoft.com/office/drawing/2016/5/10/chartex" xmlns:cx5="http://schemas.microsoft.com/office/drawing/2016/5/11/chartex" xmlns:cx6="http://schemas.microsoft.com/office/drawing/2016/5/12/chartex" xmlns:cx7="http://schemas.microsoft.com/office/drawing/2016/5/13/chartex" xmlns:cx8="http://schemas.microsoft.com/office/drawing/2016/5/14/chartex" xmlns:mc="http://schemas.openxmlformats.org/markup-compatibility/2006" xmlns:aink="http://schemas.microsoft.com/office/drawing/2016/ink" xmlns:am3d="http://schemas.microsoft.com/office/drawing/2017/model3d" xmlns:o="urn:schemas-microsoft-com:office:office" xmlns:oel="http://schemas.microsoft.com/office/2019/extlst" xmlns:r="http://schemas.openxmlformats.org/officeDocument/2006/relationships" xmlns:m="http://schemas.openxmlformats.org/officeDocument/2006/math" xmlns:v="urn:schemas-microsoft-com:vml" xmlns:wp14="http://schemas.microsoft.com/office/word/2010/wordprocessingDrawing" xmlns:wp="http://schemas.openxmlformats.org/drawingml/2006/wordprocessingDrawing" xmlns:w10="urn:schemas-microsoft-com:office:word" xmlns:w="http://schemas.openxmlformats.org/wordprocessingml/2006/main" xmlns:w14="http://schemas.microsoft.com/office/word/2010/wordml" xmlns:w15="http://schemas.microsoft.com/office/word/2012/wordml" xmlns:w16cex="http://schemas.microsoft.com/office/word/2018/wordml/cex" xmlns:w16cid="http://schemas.microsoft.com/office/word/2016/wordml/cid" xmlns:w16="http://schemas.microsoft.com/office/word/2018/wordml" xmlns:w16sdtdh="http://schemas.microsoft.com/office/word/2020/wordml/sdtdatahash" xmlns:w16se="http://schemas.microsoft.com/office/word/2015/wordml/symex" xmlns:wpg="http://schemas.microsoft.com/office/word/2010/wordprocessingGroup" xmlns:wpi="http://schemas.microsoft.com/office/word/2010/wordprocessingInk" xmlns:wne="http://schemas.microsoft.com/office/word/2006/wordml" xmlns:wps="http://schemas.microsoft.com/office/word/2010/wordprocessingShape" mc:Ignorable="w14 w15 w16se w16cid w16 w16cex w16sdtdh wp14">
+<w:numbering xmlns:wpc="http://schemas.microsoft.com/office/word/2010/wordprocessingCanvas" xmlns:cx="http://schemas.microsoft.com/office/drawing/2014/chartex" xmlns:cx1="http://schemas.microsoft.com/office/drawing/2015/9/8/chartex" xmlns:cx2="http://schemas.microsoft.com/office/drawing/2015/10/21/chartex" xmlns:cx3="http://schemas.microsoft.com/office/drawing/2016/5/9/chartex" xmlns:cx4="http://schemas.microsoft.com/office/drawing/2016/5/10/chartex" xmlns:cx5="http://schemas.microsoft.com/office/drawing/2016/5/11/chartex" xmlns:cx6="http://schemas.microsoft.com/office/drawing/2016/5/12/chartex" xmlns:cx7="http://schemas.microsoft.com/office/drawing/2016/5/13/chartex" xmlns:cx8="http://schemas.microsoft.com/office/drawing/2016/5/14/chartex" xmlns:mc="http://schemas.openxmlformats.org/markup-compatibility/2006" xmlns:aink="http://schemas.microsoft.com/office/drawing/2016/ink" xmlns:am3d="http://schemas.microsoft.com/office/drawing/2017/model3d" xmlns:o="urn:schemas-microsoft-com:office:office" xmlns:oel="http://schemas.microsoft.com/office/2019/extlst" xmlns:r="http://schemas.openxmlformats.org/officeDocument/2006/relationships" xmlns:m="http://schemas.openxmlformats.org/officeDocument/2006/math" xmlns:v="urn:schemas-microsoft-com:vml" xmlns:wp14="http://schemas.microsoft.com/office/word/2010/wordprocessingDrawing" xmlns:wp="http://schemas.openxmlformats.org/drawingml/2006/wordprocessingDrawing" xmlns:w10="urn:schemas-microsoft-com:office:word" xmlns:w="http://schemas.openxmlformats.org/wordprocessingml/2006/main" xmlns:w14="http://schemas.microsoft.com/office/word/2010/wordml" xmlns:w15="http://schemas.microsoft.com/office/word/2012/wordml" xmlns:w16cex="http://schemas.microsoft.com/office/word/2018/wordml/cex" xmlns:w16cid="http://schemas.microsoft.com/office/word/2016/wordml/cid" xmlns:w16="http://schemas.microsoft.com/office/word/2018/wordml" xmlns:w16du="http://schemas.microsoft.com/office/word/2023/wordml/word16du" xmlns:w16sdtdh="http://schemas.microsoft.com/office/word/2020/wordml/sdtdatahash" xmlns:w16sdtfl="http://schemas.microsoft.com/office/word/2024/wordml/sdtformatlock" xmlns:w16se="http://schemas.microsoft.com/office/word/2015/wordml/symex" xmlns:wpg="http://schemas.microsoft.com/office/word/2010/wordprocessingGroup" xmlns:wpi="http://schemas.microsoft.com/office/word/2010/wordprocessingInk" xmlns:wne="http://schemas.microsoft.com/office/word/2006/wordml" xmlns:wps="http://schemas.microsoft.com/office/word/2010/wordprocessingShape" mc:Ignorable="w14 w15 w16se w16cid w16 w16cex w16sdtdh w16sdtfl w16du wp14">
   <w:abstractNum w:abstractNumId="0" w15:restartNumberingAfterBreak="0">
     <w:nsid w:val="C3E20D15"/>
     <w:multiLevelType w:val="singleLevel"/>
@@ -6940,7 +9413,7 @@
 </file>
 
 <file path=word/styles.xml><?xml version="1.0" encoding="utf-8"?>
-<w:styles xmlns:mc="http://schemas.openxmlformats.org/markup-compatibility/2006" xmlns:r="http://schemas.openxmlformats.org/officeDocument/2006/relationships" xmlns:w="http://schemas.openxmlformats.org/wordprocessingml/2006/main" xmlns:w14="http://schemas.microsoft.com/office/word/2010/wordml" xmlns:w15="http://schemas.microsoft.com/office/word/2012/wordml" xmlns:w16cex="http://schemas.microsoft.com/office/word/2018/wordml/cex" xmlns:w16cid="http://schemas.microsoft.com/office/word/2016/wordml/cid" xmlns:w16="http://schemas.microsoft.com/office/word/2018/wordml" xmlns:w16sdtdh="http://schemas.microsoft.com/office/word/2020/wordml/sdtdatahash" xmlns:w16se="http://schemas.microsoft.com/office/word/2015/wordml/symex" mc:Ignorable="w14 w15 w16se w16cid w16 w16cex w16sdtdh">
+<w:styles xmlns:mc="http://schemas.openxmlformats.org/markup-compatibility/2006" xmlns:r="http://schemas.openxmlformats.org/officeDocument/2006/relationships" xmlns:w="http://schemas.openxmlformats.org/wordprocessingml/2006/main" xmlns:w14="http://schemas.microsoft.com/office/word/2010/wordml" xmlns:w15="http://schemas.microsoft.com/office/word/2012/wordml" xmlns:w16cex="http://schemas.microsoft.com/office/word/2018/wordml/cex" xmlns:w16cid="http://schemas.microsoft.com/office/word/2016/wordml/cid" xmlns:w16="http://schemas.microsoft.com/office/word/2018/wordml" xmlns:w16du="http://schemas.microsoft.com/office/word/2023/wordml/word16du" xmlns:w16sdtdh="http://schemas.microsoft.com/office/word/2020/wordml/sdtdatahash" xmlns:w16sdtfl="http://schemas.microsoft.com/office/word/2024/wordml/sdtformatlock" xmlns:w16se="http://schemas.microsoft.com/office/word/2015/wordml/symex" mc:Ignorable="w14 w15 w16se w16cid w16 w16cex w16sdtdh w16sdtfl w16du">
   <w:docDefaults>
     <w:rPrDefault>
       <w:rPr>

</xml_diff>